<commit_message>
Final corrections and add submitted version
</commit_message>
<xml_diff>
--- a/report/report_submitted_version.docx
+++ b/report/report_submitted_version.docx
@@ -60,10 +60,7 @@
         <w:t>1,2</w:t>
       </w:r>
       <w:r>
-        <w:t xml:space="preserve"> </w:t>
-      </w:r>
-      <w:r>
-        <w:t>(ORCID: 0000-0001-8730-9761), Athena L Sheppard</w:t>
+        <w:t xml:space="preserve"> (ORCID: 0000-0001-8730-9761), Athena L Sheppard</w:t>
       </w:r>
       <w:r>
         <w:rPr>
@@ -108,10 +105,7 @@
         </w:numPr>
       </w:pPr>
       <w:r>
-        <w:t>Department of H</w:t>
-      </w:r>
-      <w:r>
-        <w:t>ealth Sciences, University of Leicester, Leicester, UK</w:t>
+        <w:t>Department of Health Sciences, University of Leicester, Leicester, UK</w:t>
       </w:r>
     </w:p>
     <w:p>
@@ -173,7 +167,15 @@
         <w:pStyle w:val="BodyText"/>
       </w:pPr>
       <w:r>
-        <w:t>Reproducibility; Data sharing; Data availability statements; Journalology; Preprints; Descriptive study</w:t>
+        <w:t xml:space="preserve">Reproducibility; Data sharing; Data availability statements; </w:t>
+      </w:r>
+      <w:proofErr w:type="spellStart"/>
+      <w:r>
+        <w:t>Journalology</w:t>
+      </w:r>
+      <w:proofErr w:type="spellEnd"/>
+      <w:r>
+        <w:t>; Preprints; Descriptive study</w:t>
       </w:r>
     </w:p>
     <w:p>
@@ -205,10 +207,7 @@
       </w:r>
       <w:r>
         <w:br/>
-        <w:t xml:space="preserve">To determine whether medRxiv data availablility statements are “open” or “closed”, </w:t>
-      </w:r>
-      <w:r>
-        <w:t>and whether this changes on publication based on journal data sharing policy.</w:t>
+        <w:t>To determine whether medRxiv data availability statements are “open” or “closed”, and whether this changes on publication based on journal data sharing policy.</w:t>
       </w:r>
     </w:p>
     <w:p>
@@ -223,10 +222,7 @@
       </w:r>
       <w:r>
         <w:br/>
-        <w:t>Observational study of the data availability statements accompanying preprints posted on the medRxiv repository between 25th June 2019 and 1st May 2020, and their publishe</w:t>
-      </w:r>
-      <w:r>
-        <w:t>d counterparts.</w:t>
+        <w:t>Observational study of the data availability statements accompanying preprints posted on the medRxiv repository between 25th June 2019 and 1st May 2020, and their published counterparts.</w:t>
       </w:r>
     </w:p>
     <w:p>
@@ -264,10 +260,7 @@
         <w:pStyle w:val="BodyText"/>
       </w:pPr>
       <w:r>
-        <w:t xml:space="preserve">Change in “openness” of data availability </w:t>
-      </w:r>
-      <w:r>
-        <w:t>statements between the preprinted and published versions of the same record, stratified by journal sharing policy.</w:t>
+        <w:t>Change in “openness” of data availability statements between the preprinted and published versions of the same record, stratified by journal sharing policy.</w:t>
       </w:r>
     </w:p>
     <w:p>
@@ -282,13 +275,7 @@
       </w:r>
       <w:r>
         <w:br/>
-        <w:t>Of 4101 medRxiv preprints included in our sample, of which 911 (22.2%) were categorized as open, 3027 (73.8%) as closed, 163 (4.0%) a</w:t>
-      </w:r>
-      <w:r>
-        <w:t>s not applicable (e.g. editorial, protocol). 379 (9.2%) preprints were subsequently published, and of these published articles, only 159 (42.0%) contained a data availability statement. Similar to the preprint stage, most published data availability statem</w:t>
-      </w:r>
-      <w:r>
-        <w:t>ents were closed (59 (37.1%) open, 96 (60.4%) closed, 4 (2.5%) not applicable).</w:t>
+        <w:t>Of 4101 medRxiv preprints included in our sample, of which 911 (22.2%) were categorized as open, 3027 (73.8%) as closed, 163 (4.0%) as not applicable (e.g. editorial, protocol). 379 (9.2%) preprints were subsequently published, and of these published articles, only 159 (42.0%) contained a data availability statement. Similar to the preprint stage, most published data availability statements were closed (59 (37.1%) open, 96 (60.4%) closed, 4 (2.5%) not applicable).</w:t>
       </w:r>
     </w:p>
     <w:p>
@@ -296,10 +283,7 @@
         <w:pStyle w:val="BodyText"/>
       </w:pPr>
       <w:r>
-        <w:t>Of the 151 records eligible for the comparison between preprinted and published stages, 57 (37.7%) were published in journals which mandated open data sharing. Data more freque</w:t>
-      </w:r>
-      <w:r>
-        <w:t>ntly became available on publication when the journal mandated open data sharing (open at preprint: 33.3%, open at publication: 61.4%) compared to when the journal did not mandate open data sharing (open at preprint: 20.2%, open at publication: 22.3%).</w:t>
+        <w:t>Of the 151 records eligible for the comparison between preprinted and published stages, 57 (37.7%) were published in journals which mandated open data sharing. Data more frequently became available on publication when the journal mandated open data sharing (open at preprint: 33.3%, open at publication: 61.4%) compared to when the journal did not mandate open data sharing (open at preprint: 20.2%, open at publication: 22.3%).</w:t>
       </w:r>
     </w:p>
     <w:p>
@@ -310,23 +294,27 @@
         <w:rPr>
           <w:b/>
         </w:rPr>
-        <w:t>Con</w:t>
-      </w:r>
-      <w:r>
-        <w:rPr>
-          <w:b/>
-        </w:rPr>
-        <w:t>clusion</w:t>
+        <w:t>Conclusion</w:t>
       </w:r>
       <w:r>
         <w:br/>
-        <w:t>Requiring that authors submit a data availability statement is a good first step, but is insufficient to ensure data availability. Strict editorial policies that require data sharing (where appropriate) as a condition of publication appear to be ef</w:t>
-      </w:r>
-      <w:r>
-        <w:t>fective in making research data available. We would strongly encourage all journal editors to take a moment this holiday season and examine whether their data availability policies are sufficient - although it’s been said many times, many ways; open data h</w:t>
-      </w:r>
-      <w:r>
-        <w:t>elps all.</w:t>
+        <w:t xml:space="preserve">Requiring that authors submit a data availability statement is a good first </w:t>
+      </w:r>
+      <w:proofErr w:type="gramStart"/>
+      <w:r>
+        <w:t>step, but</w:t>
+      </w:r>
+      <w:proofErr w:type="gramEnd"/>
+      <w:r>
+        <w:t xml:space="preserve"> is insufficient to ensure data availability. Strict editorial policies that require data sharing (where appropriate) as a condition of publication appear to be effective in making research data available. We would strongly encourage all journal editors to take a moment this holiday season and examine whether their data availability policies are sufficient - although </w:t>
+      </w:r>
+      <w:proofErr w:type="gramStart"/>
+      <w:r>
+        <w:t>it’s</w:t>
+      </w:r>
+      <w:proofErr w:type="gramEnd"/>
+      <w:r>
+        <w:t xml:space="preserve"> been said many times, many ways; open data helps all.</w:t>
       </w:r>
     </w:p>
     <w:p>
@@ -351,13 +339,7 @@
         <w:pStyle w:val="FirstParagraph"/>
       </w:pPr>
       <w:r>
-        <w:t>The sharing of data generated by a study is becoming an increasingly important aspect of scientific research.[1,2] Without access to the data, it is harder for other researchers to examine, verify and build on the results of that st</w:t>
-      </w:r>
-      <w:r>
-        <w:t>udy.[3] As a result, many journals now require data availability statements. These are dedicated sections of research articles, which are intended to provide readers with important information about whether the data described by the study are available and</w:t>
-      </w:r>
-      <w:r>
-        <w:t xml:space="preserve"> if so, where they can be obtained.[4]</w:t>
+        <w:t>The sharing of data generated by a study is becoming an increasingly important aspect of scientific research.[1,2] Without access to the data, it is harder for other researchers to examine, verify and build on the results of that study.[3] As a result, many journals now require data availability statements. These are dedicated sections of research articles, which are intended to provide readers with important information about whether the data described by the study are available and if so, where they can be obtained.[4]</w:t>
       </w:r>
     </w:p>
     <w:p>
@@ -365,19 +347,7 @@
         <w:pStyle w:val="BodyText"/>
       </w:pPr>
       <w:r>
-        <w:t xml:space="preserve">While requiring data availability statements is an admirable first step for journals to take, a lack of review of the contents of these statements often leads to issues. Many authors claim that their data can be made </w:t>
-      </w:r>
-      <w:r>
-        <w:t xml:space="preserve">“available on request”, despite previous work establishing that these statements are demonstrably untrue in the majority of case - that when data is requested, it is not actually made available.[5–7] Additionally, previous work found that the availability </w:t>
-      </w:r>
-      <w:r>
-        <w:t>of data “available on request” declines with article age, indicating that this approach is not a valid long term option for data sharing.[8] This suggests that requiring data availability statements without a corresponding editorial or peer review of their</w:t>
-      </w:r>
-      <w:r>
-        <w:t xml:space="preserve"> contents, in line with a strictly enforced data-sharing policy, does not achieve the intended aim of making research data more openly available. However, few journals actually require data sharing as a condition of publication. Of a sample of 318 biomedic</w:t>
-      </w:r>
-      <w:r>
-        <w:t>al journals, only ~20% had a data-sharing policy that required data sharing.[9]</w:t>
+        <w:t>While requiring data availability statements is an admirable first step for journals to take, a lack of review of the contents of these statements often leads to issues. Many authors claim that their data can be made “available on request”, despite previous work establishing that these statements are demonstrably untrue in the majority of case - that when data is requested, it is not actually made available.[5–7] Additionally, previous work found that the availability of data “available on request” declines with article age, indicating that this approach is not a valid long term option for data sharing.[8] This suggests that requiring data availability statements without a corresponding editorial or peer review of their contents, in line with a strictly enforced data-sharing policy, does not achieve the intended aim of making research data more openly available. However, few journals actually require data sharing as a condition of publication. Of a sample of 318 biomedical journals, only ~20% had a data-sharing policy that required data sharing.[9]</w:t>
       </w:r>
     </w:p>
     <w:p>
@@ -385,22 +355,7 @@
         <w:pStyle w:val="BodyText"/>
       </w:pPr>
       <w:r>
-        <w:t>Several previous studies have examined the data availability statements of published articles,[4,10–12] but to date, none have examined the statements accompanying preprinted manuscripts, including those hosted on medRxiv, the preprint repository for manus</w:t>
-      </w:r>
-      <w:r>
-        <w:t>cripts in the medical, clinical, and related health sciences.[13] Given that preprints, particularly those on medRxiv, have impacted the academic discourse around the recent (and ongoing) COVID-19 pandemic to a similar, if not greater, extent than publishe</w:t>
-      </w:r>
-      <w:r>
-        <w:t>d manuscripts,[14] assessing the “openness” of their data availability statements is worthwhile. In addition, by comparing the preprint and published versions of the data availability statements for the same paper, the potential impact of different journal</w:t>
-      </w:r>
-      <w:r>
-        <w:t xml:space="preserve"> data-sharing policies on data availability can be examined. This study aimed to explore the distribution of data availability statements across a number of categories of “openness” - as listed in Table 1 - and to assess the change between preprint and pub</w:t>
-      </w:r>
-      <w:r>
-        <w:t>lished data availability statements, stratified by journal data-sharing policy. We also intended to examine whether authors planning to make the data available on publication actually do so, and whether data availability statements are sufficient to captur</w:t>
-      </w:r>
-      <w:r>
-        <w:t>e code availability declarations.</w:t>
+        <w:t>Several previous studies have examined the data availability statements of published articles,[4,10–12] but to date, none have examined the statements accompanying preprinted manuscripts, including those hosted on medRxiv, the preprint repository for manuscripts in the medical, clinical, and related health sciences.[13] Given that preprints, particularly those on medRxiv, have impacted the academic discourse around the recent (and ongoing) COVID-19 pandemic to a similar, if not greater, extent than published manuscripts,[14] assessing the “openness” of their data availability statements is worthwhile. In addition, by comparing the preprint and published versions of the data availability statements for the same paper, the potential impact of different journal data-sharing policies on data availability can be examined. This study aimed to explore the distribution of data availability statements across a number of categories of “openness” - as listed in Table 1 - and to assess the change between preprint and published data availability statements, stratified by journal data-sharing policy. We also intended to examine whether authors planning to make the data available on publication actually do so, and whether data availability statements are sufficient to capture code availability declarations.</w:t>
       </w:r>
     </w:p>
     <w:p>
@@ -633,8 +588,9 @@
                 <w:sz w:val="14"/>
                 <w:szCs w:val="14"/>
               </w:rPr>
-              <w:t>Not applicable (protocol for a review, com</w:t>
-            </w:r>
+              <w:t xml:space="preserve">Not applicable (protocol for a review, commentary, </w:t>
+            </w:r>
+            <w:proofErr w:type="spellStart"/>
             <w:r>
               <w:rPr>
                 <w:rFonts w:ascii="Arial" w:eastAsia="Arial" w:hAnsi="Arial" w:cs="Arial"/>
@@ -642,7 +598,17 @@
                 <w:sz w:val="14"/>
                 <w:szCs w:val="14"/>
               </w:rPr>
-              <w:t>mentary, etc)</w:t>
+              <w:t>etc</w:t>
+            </w:r>
+            <w:proofErr w:type="spellEnd"/>
+            <w:r>
+              <w:rPr>
+                <w:rFonts w:ascii="Arial" w:eastAsia="Arial" w:hAnsi="Arial" w:cs="Arial"/>
+                <w:color w:val="111111"/>
+                <w:sz w:val="14"/>
+                <w:szCs w:val="14"/>
+              </w:rPr>
+              <w:t>)</w:t>
             </w:r>
           </w:p>
         </w:tc>
@@ -690,7 +656,27 @@
                 <w:sz w:val="14"/>
                 <w:szCs w:val="14"/>
               </w:rPr>
-              <w:t>"Data sharing not applicable to this article as no datasets were generated or analysed during the current study." [15]</w:t>
+              <w:t xml:space="preserve">"Data sharing not applicable to this article as no datasets were generated or </w:t>
+            </w:r>
+            <w:proofErr w:type="spellStart"/>
+            <w:r>
+              <w:rPr>
+                <w:rFonts w:ascii="Arial" w:eastAsia="Arial" w:hAnsi="Arial" w:cs="Arial"/>
+                <w:color w:val="111111"/>
+                <w:sz w:val="14"/>
+                <w:szCs w:val="14"/>
+              </w:rPr>
+              <w:t>analysed</w:t>
+            </w:r>
+            <w:proofErr w:type="spellEnd"/>
+            <w:r>
+              <w:rPr>
+                <w:rFonts w:ascii="Arial" w:eastAsia="Arial" w:hAnsi="Arial" w:cs="Arial"/>
+                <w:color w:val="111111"/>
+                <w:sz w:val="14"/>
+                <w:szCs w:val="14"/>
+              </w:rPr>
+              <w:t xml:space="preserve"> during the current study." [15]</w:t>
             </w:r>
           </w:p>
         </w:tc>
@@ -1056,16 +1042,7 @@
                 <w:sz w:val="14"/>
                 <w:szCs w:val="14"/>
               </w:rPr>
-              <w:t>"The protocol and full dataset will be available at Open Science Fr</w:t>
-            </w:r>
-            <w:r>
-              <w:rPr>
-                <w:rFonts w:ascii="Arial" w:eastAsia="Arial" w:hAnsi="Arial" w:cs="Arial"/>
-                <w:color w:val="111111"/>
-                <w:sz w:val="14"/>
-                <w:szCs w:val="14"/>
-              </w:rPr>
-              <w:t>amework upon peer review publication (https://osf.io/rvbuy/)." [18]</w:t>
+              <w:t>"The protocol and full dataset will be available at Open Science Framework upon peer review publication (https://osf.io/rvbuy/)." [18]</w:t>
             </w:r>
           </w:p>
         </w:tc>
@@ -1309,8 +1286,9 @@
                 <w:sz w:val="14"/>
                 <w:szCs w:val="14"/>
               </w:rPr>
-              <w:t>"Data were obtained from the international MSBase cohort study. Information regarding data availability can be obtained at</w:t>
-            </w:r>
+              <w:t xml:space="preserve">"Data were obtained from the international </w:t>
+            </w:r>
+            <w:proofErr w:type="spellStart"/>
             <w:r>
               <w:rPr>
                 <w:rFonts w:ascii="Arial" w:eastAsia="Arial" w:hAnsi="Arial" w:cs="Arial"/>
@@ -1318,8 +1296,9 @@
                 <w:sz w:val="14"/>
                 <w:szCs w:val="14"/>
               </w:rPr>
-              <w:t xml:space="preserve"> https://www.msbase.org/." OR  </w:t>
-            </w:r>
+              <w:t>MSBase</w:t>
+            </w:r>
+            <w:proofErr w:type="spellEnd"/>
             <w:r>
               <w:rPr>
                 <w:rFonts w:ascii="Arial" w:eastAsia="Arial" w:hAnsi="Arial" w:cs="Arial"/>
@@ -1327,8 +1306,7 @@
                 <w:sz w:val="14"/>
                 <w:szCs w:val="14"/>
               </w:rPr>
-              <w:br/>
-              <w:t>Daily diagnosis number of countries outside China is download from WHO situation reports (https://www.who.int/emergencies/diseases/novel-coronavirus-2019/situation-reports).   https://www.who.int/emergencies/diseases/novel-c</w:t>
+              <w:t xml:space="preserve"> cohort study. Information regarding data availability can be obtained at https://www.msbase.org/." OR  </w:t>
             </w:r>
             <w:r>
               <w:rPr>
@@ -1337,7 +1315,8 @@
                 <w:sz w:val="14"/>
                 <w:szCs w:val="14"/>
               </w:rPr>
-              <w:t>oronavirus-2019/situation-reports [20]</w:t>
+              <w:br/>
+              <w:t>Daily diagnosis number of countries outside China is download from WHO situation reports (https://www.who.int/emergencies/diseases/novel-coronavirus-2019/situation-reports).   https://www.who.int/emergencies/diseases/novel-coronavirus-2019/situation-reports [20]</w:t>
             </w:r>
           </w:p>
         </w:tc>
@@ -1459,8 +1438,9 @@
                 <w:sz w:val="14"/>
                 <w:szCs w:val="14"/>
               </w:rPr>
-              <w:t>"This research has been conducted using the UK Biobank Resource under application number 2</w:t>
-            </w:r>
+              <w:t xml:space="preserve">"This research has been conducted using the UK Biobank Resource under application number 24494. All bona fide researchers can apply to use the UK Biobank resource for </w:t>
+            </w:r>
+            <w:proofErr w:type="gramStart"/>
             <w:r>
               <w:rPr>
                 <w:rFonts w:ascii="Arial" w:eastAsia="Arial" w:hAnsi="Arial" w:cs="Arial"/>
@@ -1468,7 +1448,17 @@
                 <w:sz w:val="14"/>
                 <w:szCs w:val="14"/>
               </w:rPr>
-              <w:t>4494. All bona fide researchers can apply to use the UK Biobank resource for health related research that is in the public interest." [21]</w:t>
+              <w:t>health related</w:t>
+            </w:r>
+            <w:proofErr w:type="gramEnd"/>
+            <w:r>
+              <w:rPr>
+                <w:rFonts w:ascii="Arial" w:eastAsia="Arial" w:hAnsi="Arial" w:cs="Arial"/>
+                <w:color w:val="111111"/>
+                <w:sz w:val="14"/>
+                <w:szCs w:val="14"/>
+              </w:rPr>
+              <w:t xml:space="preserve"> research that is in the public interest." [21]</w:t>
             </w:r>
           </w:p>
         </w:tc>
@@ -1693,8 +1683,41 @@
                 <w:sz w:val="14"/>
                 <w:szCs w:val="14"/>
               </w:rPr>
-              <w:t>Data available via a online repository that is not access-controlled e.g. GitHub, Zenodo</w:t>
-            </w:r>
+              <w:t xml:space="preserve">Data available via </w:t>
+            </w:r>
+            <w:proofErr w:type="spellStart"/>
+            <w:proofErr w:type="gramStart"/>
+            <w:r>
+              <w:rPr>
+                <w:rFonts w:ascii="Arial" w:eastAsia="Arial" w:hAnsi="Arial" w:cs="Arial"/>
+                <w:color w:val="111111"/>
+                <w:sz w:val="14"/>
+                <w:szCs w:val="14"/>
+              </w:rPr>
+              <w:t>a</w:t>
+            </w:r>
+            <w:proofErr w:type="spellEnd"/>
+            <w:proofErr w:type="gramEnd"/>
+            <w:r>
+              <w:rPr>
+                <w:rFonts w:ascii="Arial" w:eastAsia="Arial" w:hAnsi="Arial" w:cs="Arial"/>
+                <w:color w:val="111111"/>
+                <w:sz w:val="14"/>
+                <w:szCs w:val="14"/>
+              </w:rPr>
+              <w:t xml:space="preserve"> online repository that is not access-controlled e.g. GitHub, </w:t>
+            </w:r>
+            <w:proofErr w:type="spellStart"/>
+            <w:r>
+              <w:rPr>
+                <w:rFonts w:ascii="Arial" w:eastAsia="Arial" w:hAnsi="Arial" w:cs="Arial"/>
+                <w:color w:val="111111"/>
+                <w:sz w:val="14"/>
+                <w:szCs w:val="14"/>
+              </w:rPr>
+              <w:t>Zenodo</w:t>
+            </w:r>
+            <w:proofErr w:type="spellEnd"/>
           </w:p>
         </w:tc>
         <w:tc>
@@ -1724,16 +1747,7 @@
                 <w:sz w:val="14"/>
                 <w:szCs w:val="14"/>
               </w:rPr>
-              <w:t>"Extracted data used in this meta-analysis and analysis co</w:t>
-            </w:r>
-            <w:r>
-              <w:rPr>
-                <w:rFonts w:ascii="Arial" w:eastAsia="Arial" w:hAnsi="Arial" w:cs="Arial"/>
-                <w:color w:val="111111"/>
-                <w:sz w:val="14"/>
-                <w:szCs w:val="14"/>
-              </w:rPr>
-              <w:t>de are available at www.doi.org/10.5281/zenodo.3149365." [23]</w:t>
+              <w:t>"Extracted data used in this meta-analysis and analysis code are available at www.doi.org/10.5281/zenodo.3149365." [23]</w:t>
             </w:r>
           </w:p>
         </w:tc>
@@ -1789,10 +1803,7 @@
         <w:pStyle w:val="FirstParagraph"/>
       </w:pPr>
       <w:r>
-        <w:t>The data availability statements of prepri</w:t>
-      </w:r>
-      <w:r>
-        <w:t xml:space="preserve">nts posted on the medRxiv preprint repository between 25th June 2019 (the date of first publication of a preprint on medRxiv) and 1st May 2020 were extracted using the </w:t>
+        <w:t xml:space="preserve">The data availability statements of preprints posted on the medRxiv preprint repository between 25th June 2019 (the date of first publication of a preprint on medRxiv) and 1st May 2020 were extracted using the </w:t>
       </w:r>
       <w:r>
         <w:rPr>
@@ -1803,24 +1814,25 @@
       <w:r>
         <w:t xml:space="preserve"> and </w:t>
       </w:r>
+      <w:proofErr w:type="spellStart"/>
       <w:r>
         <w:rPr>
           <w:rStyle w:val="VerbatimChar"/>
         </w:rPr>
         <w:t>rvest</w:t>
       </w:r>
-      <w:r>
-        <w:t xml:space="preserve"> R packages.[25,26] Details on the journal in which preprints were sub</w:t>
-      </w:r>
-      <w:r>
-        <w:t xml:space="preserve">sequently published was extracted using the published DOI provided by medRxiv and </w:t>
-      </w:r>
+      <w:proofErr w:type="spellEnd"/>
+      <w:r>
+        <w:t xml:space="preserve"> R packages.[25,26] Details on the journal in which preprints were subsequently published was extracted using the published DOI provided by medRxiv and </w:t>
+      </w:r>
+      <w:proofErr w:type="spellStart"/>
       <w:r>
         <w:rPr>
           <w:rStyle w:val="VerbatimChar"/>
         </w:rPr>
         <w:t>rcrossref</w:t>
       </w:r>
+      <w:proofErr w:type="spellEnd"/>
       <w:r>
         <w:t>.[27] Several other R packages were used for data cleaning and analysis. [28–41]</w:t>
       </w:r>
@@ -1830,10 +1842,7 @@
         <w:pStyle w:val="BodyText"/>
       </w:pPr>
       <w:r>
-        <w:t>The data availability statements for published articles were extracted manually into</w:t>
-      </w:r>
-      <w:r>
-        <w:t xml:space="preserve"> an Excel file, and are available for inspection (see Material availability section).</w:t>
+        <w:t>The data availability statements for published articles were extracted manually into an Excel file, and are available for inspection (see Material availability section).</w:t>
       </w:r>
     </w:p>
     <w:p>
@@ -1851,28 +1860,15 @@
         <w:pStyle w:val="FirstParagraph"/>
       </w:pPr>
       <w:r>
-        <w:t>A classification system was developed to categorize each data availability statement as either open or closed, with additional ordered sub-categories indicating the degree of openness (see Table 1). The system was based on the Findability and Accessibility</w:t>
-      </w:r>
-      <w:r>
-        <w:t xml:space="preserve"> elements of the FAIR framework,[42] the categories used by previous effort to categorize published data availability statements,[4,10] and discussion with colleagues. The data availability statement for each preprinted record were categorized by two indep</w:t>
-      </w:r>
-      <w:r>
-        <w:t>endent researchers, using the groups presented in Table 1, while the statements for published articles were categorized using all groups barring Category 3 and 4 (“Available in the future”). Researchers were provided only with the data availability stateme</w:t>
-      </w:r>
-      <w:r>
-        <w:t>nt, and as a result, were blind to the associated preprint metadata (e.g. title, authors, corresponding author institution) in case this could affect their assessments. Any disagreements were resolved through discussion. Due to our large sample, if authors</w:t>
-      </w:r>
-      <w:r>
-        <w:t xml:space="preserve"> claimed that all data were available in the manuscript or as a supplemental file, or that their study did not make use of any data, we took them at their word. Where a data availability statement met multiple categories, or contained multiple data sources</w:t>
-      </w:r>
-      <w:r>
-        <w:t xml:space="preserve"> with varying levels of openness, we took a conservative approach and categorized it on the basis of the most restrictive aspect (see Supplementary Materials 3 for some illustrative examples). We plotted the distribution of preprint and published data avai</w:t>
-      </w:r>
-      <w:r>
-        <w:t>lability statements across the nine categories presented in Table 1. Records for which the data availability statement was categorized as “Not applicable” (Category 1 from Table 1) at either the preprint or published stage were excluded from further analys</w:t>
-      </w:r>
-      <w:r>
-        <w:t>es.</w:t>
+        <w:t xml:space="preserve">A classification system was developed to categorize each data availability statement as either open or closed, with additional ordered sub-categories indicating the degree of openness (see Table 1). The system was based on the Findability and Accessibility elements of the FAIR framework,[42] the categories used by previous effort to categorize published data availability statements,[4,10] and discussion with colleagues. The data availability statement for each preprinted record were categorized by two independent researchers, using the groups presented in Table 1, while the statements for published articles were categorized using all groups barring Category 3 and 4 (“Available in the future”). Researchers were provided only with the data availability statement, and as a result, were blind to the associated preprint metadata (e.g. title, authors, corresponding author institution) in case this could affect their assessments. Any disagreements were resolved through discussion. Due to our large sample, if authors claimed that all data were available in the manuscript or as a supplemental file, or that their study did not make use of any data, we took them at their word. Where a data availability statement met multiple </w:t>
+      </w:r>
+      <w:proofErr w:type="gramStart"/>
+      <w:r>
+        <w:t>categories, or</w:t>
+      </w:r>
+      <w:proofErr w:type="gramEnd"/>
+      <w:r>
+        <w:t xml:space="preserve"> contained multiple data sources with varying levels of openness, we took a conservative approach and categorized it on the basis of the most restrictive aspect (see Supplementary Materials 3 for some illustrative examples). We plotted the distribution of preprint and published data availability statements across the nine categories presented in Table 1. Records for which the data availability statement was categorized as “Not applicable” (Category 1 from Table 1) at either the preprint or published stage were excluded from further analyses.</w:t>
       </w:r>
     </w:p>
     <w:p>
@@ -1884,13 +1880,7 @@
       </w:r>
       <w:r>
         <w:lastRenderedPageBreak/>
-        <w:t>preprinted and published statements, and the direction of the discrepancy (more “</w:t>
-      </w:r>
-      <w:r>
-        <w:t>closed” or more “open”). We declare a minor deviation from our protocol,[24] in relation to this analysis. Rather than investigating the data-sharing policy only for journals with the greatest change in openness, we extracted and categorized the data-shari</w:t>
-      </w:r>
-      <w:r>
-        <w:t>ng policies for all journals for which preprints had subsequently been published using two categories (1: “requiring/mandating data sharing” and, 2: “not requiring/mandating data sharing”), and compared the change in openness between these two categories.</w:t>
+        <w:t>preprinted and published statements, and the direction of the discrepancy (more “closed” or more “open”). We declare a minor deviation from our protocol,[24] in relation to this analysis. Rather than investigating the data-sharing policy only for journals with the greatest change in openness, we extracted and categorized the data-sharing policies for all journals for which preprints had subsequently been published using two categories (1: “requiring/mandating data sharing” and, 2: “not requiring/mandating data sharing”), and compared the change in openness between these two categories.</w:t>
       </w:r>
     </w:p>
     <w:p>
@@ -1898,13 +1888,7 @@
         <w:pStyle w:val="BodyText"/>
       </w:pPr>
       <w:r>
-        <w:t>To assess claims that data will be provided on publication, the data availability statements accompanying the published articles for all records in Category 3 (“Data available on publication (link provided)”) or Category 4 (“Data available on publication (</w:t>
-      </w:r>
-      <w:r>
-        <w:t>no link provided)”) from Table 1 were assessed, and any difference between the two categories examined. Finally, to assess whether data availability statements also capture code availability, the data availability statement and full text PDF for a random s</w:t>
-      </w:r>
-      <w:r>
-        <w:t>ample 400 preprinted records were assessed for code availability (1: “code availability described” and 2: “code availability not described”).</w:t>
+        <w:t>To assess claims that data will be provided on publication, the data availability statements accompanying the published articles for all records in Category 3 (“Data available on publication (link provided)”) or Category 4 (“Data available on publication (no link provided)”) from Table 1 were assessed, and any difference between the two categories examined. Finally, to assess whether data availability statements also capture code availability, the data availability statement and full text PDF for a random sample 400 preprinted records were assessed for code availability (1: “code availability described” and 2: “code availability not described”).</w:t>
       </w:r>
     </w:p>
     <w:p>
@@ -1922,10 +1906,7 @@
         <w:pStyle w:val="FirstParagraph"/>
       </w:pPr>
       <w:r>
-        <w:t>Due to the study design and topic, patients and the public were not involved in the</w:t>
-      </w:r>
-      <w:r>
-        <w:t xml:space="preserve"> choice of research question, the design of the study, the conduct of the study, the interpretation of the results, or our dissemination plans. Dissemination to participants is not applicable.</w:t>
+        <w:t>Due to the study design and topic, patients and the public were not involved in the choice of research question, the design of the study, the conduct of the study, the interpretation of the results, or our dissemination plans. Dissemination to participants is not applicable.</w:t>
       </w:r>
     </w:p>
     <w:p>
@@ -1950,13 +1931,7 @@
         <w:pStyle w:val="FirstParagraph"/>
       </w:pPr>
       <w:r>
-        <w:t>The data availability statements accompanying 4101 pre</w:t>
-      </w:r>
-      <w:r>
-        <w:t xml:space="preserve">prints registered between 25th June 2019 and 1st May 2020 were extracted from the medRxiv preprint repository on the 26th May 2020 and were coded according to the categories in Table 1. During this process, agreement between raters was high (Cohen’s Kappa </w:t>
-      </w:r>
-      <w:r>
-        <w:t>= 0.98; “almost perfect agreement”).</w:t>
+        <w:t>The data availability statements accompanying 4101 preprints registered between 25th June 2019 and 1st May 2020 were extracted from the medRxiv preprint repository on the 26th May 2020 and were coded according to the categories in Table 1. During this process, agreement between raters was high (Cohen’s Kappa = 0.98; “almost perfect agreement”).</w:t>
       </w:r>
     </w:p>
     <w:p>
@@ -1964,13 +1939,7 @@
         <w:pStyle w:val="BodyText"/>
       </w:pPr>
       <w:r>
-        <w:t>Of the 4101 preprints, 163 (4.0%) in Category 0 (“Not applicable”) were excluded following coding, leaving 3938 remaining records. Of these, 911 (23.1%) had made their data open as per the criteria in Table 1. The distr</w:t>
-      </w:r>
-      <w:r>
-        <w:t>ibution of data availability statements across the categories can be seen in Figure 1. A total of 379 (9.2%) preprints had been subsequently published, and of these, only 159 (42.0%) had data availability statements that we could categorize. 4 (2.5%) recor</w:t>
-      </w:r>
-      <w:r>
-        <w:t>ds in Category 0 (“Not applicable”) were excluded, and of the 155 remaining, 59 (38.1%) had made their data open as per our criteria.</w:t>
+        <w:t>Of the 4101 preprints, 163 (4.0%) in Category 0 (“Not applicable”) were excluded following coding, leaving 3938 remaining records. Of these, 911 (23.1%) had made their data open as per the criteria in Table 1. The distribution of data availability statements across the categories can be seen in Figure 1. A total of 379 (9.2%) preprints had been subsequently published, and of these, only 159 (42.0%) had data availability statements that we could categorize. 4 (2.5%) records in Category 0 (“Not applicable”) were excluded, and of the 155 remaining, 59 (38.1%) had made their data open as per our criteria.</w:t>
       </w:r>
     </w:p>
     <w:p>
@@ -1982,62 +1951,11 @@
       </w:r>
     </w:p>
     <w:p>
-      <w:r>
-        <w:rPr>
-          <w:noProof/>
-        </w:rPr>
-        <w:drawing>
-          <wp:inline distT="0" distB="0" distL="0" distR="0" wp14:anchorId="554C6AC8" wp14:editId="554C6AC9">
-            <wp:extent cx="5943600" cy="2377440"/>
-            <wp:effectExtent l="0" t="0" r="0" b="0"/>
-            <wp:docPr id="1" name="Picture" descr="Figure 1: Distribution of the data availability statements of preprinted (Panel I) and published (Panel II) records by category from Table 1."/>
-            <wp:cNvGraphicFramePr/>
-            <a:graphic xmlns:a="http://schemas.openxmlformats.org/drawingml/2006/main">
-              <a:graphicData uri="http://schemas.openxmlformats.org/drawingml/2006/picture">
-                <pic:pic xmlns:pic="http://schemas.openxmlformats.org/drawingml/2006/picture">
-                  <pic:nvPicPr>
-                    <pic:cNvPr id="0" name="Picture" descr="report_files/figure-docx/fig-distrib-1.png"/>
-                    <pic:cNvPicPr>
-                      <a:picLocks noChangeAspect="1" noChangeArrowheads="1"/>
-                    </pic:cNvPicPr>
-                  </pic:nvPicPr>
-                  <pic:blipFill>
-                    <a:blip r:embed="rId8"/>
-                    <a:stretch>
-                      <a:fillRect/>
-                    </a:stretch>
-                  </pic:blipFill>
-                  <pic:spPr bwMode="auto">
-                    <a:xfrm>
-                      <a:off x="0" y="0"/>
-                      <a:ext cx="5943600" cy="2377440"/>
-                    </a:xfrm>
-                    <a:prstGeom prst="rect">
-                      <a:avLst/>
-                    </a:prstGeom>
-                    <a:noFill/>
-                    <a:ln w="9525">
-                      <a:noFill/>
-                      <a:headEnd/>
-                      <a:tailEnd/>
-                    </a:ln>
-                  </pic:spPr>
-                </pic:pic>
-              </a:graphicData>
-            </a:graphic>
-          </wp:inline>
-        </w:drawing>
-      </w:r>
-    </w:p>
-    <w:p>
       <w:pPr>
         <w:pStyle w:val="ImageCaption"/>
       </w:pPr>
       <w:r>
-        <w:t xml:space="preserve">Figure 1: </w:t>
-      </w:r>
-      <w:r>
-        <w:t>Distribution of the data availability statements of preprinted (Panel I) and published (Panel II) records by category from Table 1.</w:t>
+        <w:t>[Figure 1: Distribution of the data availability statements of preprinted (Panel I) and published (Panel II) records by category from Table 1.]</w:t>
       </w:r>
     </w:p>
     <w:p>
@@ -2053,19 +1971,7 @@
         <w:pStyle w:val="BodyText"/>
       </w:pPr>
       <w:r>
-        <w:t>For the comparison of preprint data availability statements with their published counterparts, we excluded records that we</w:t>
-      </w:r>
-      <w:r>
-        <w:t>re not published, that did not have a published data availability statement or that were labeled as “Not applicable” at either the preprint or published stage, leaving 151 records (3.7% of the total sample of 4101 records) records. When grouped by data-sha</w:t>
-      </w:r>
-      <w:r>
-        <w:t>ring policy, there was a greater change towards open data availability statements in journals requiring/mandating data sharing versus those that encouraged it (Table 2). Moreover, the data availability statements for 8 articles published in journals that d</w:t>
-      </w:r>
-      <w:r>
-        <w:t>id not require open data sharing, became less open on publication ((Table 2). The change in openness for preprints grouped by category, and stratified by journal policy, is shown in Supplementary Table 1, while the change for each individual journal is sho</w:t>
-      </w:r>
-      <w:r>
-        <w:t>wn in Supplementary Table 2.</w:t>
+        <w:t>For the comparison of preprint data availability statements with their published counterparts, we excluded records that were not published, that did not have a published data availability statement or that were labeled as “Not applicable” at either the preprint or published stage, leaving 151 records (3.7% of the total sample of 4101 records) records. When grouped by data-sharing policy, there was a greater change towards open data availability statements in journals requiring/mandating data sharing versus those that encouraged it (Table 2). Moreover, the data availability statements for 8 articles published in journals that did not require open data sharing, became less open on publication ((Table 2). The change in openness for preprints grouped by category, and stratified by journal policy, is shown in Supplementary Table 1, while the change for each individual journal is shown in Supplementary Table 2.</w:t>
       </w:r>
     </w:p>
     <w:p>
@@ -2073,7 +1979,6 @@
         <w:pStyle w:val="BodyText"/>
       </w:pPr>
       <w:r>
-        <w:lastRenderedPageBreak/>
         <w:t> </w:t>
       </w:r>
     </w:p>
@@ -2309,17 +2214,7 @@
                 <w:sz w:val="16"/>
                 <w:szCs w:val="16"/>
               </w:rPr>
-              <w:t>Op</w:t>
-            </w:r>
-            <w:r>
-              <w:rPr>
-                <w:rFonts w:ascii="Arial" w:eastAsia="Arial" w:hAnsi="Arial" w:cs="Arial"/>
-                <w:b/>
-                <w:color w:val="000000"/>
-                <w:sz w:val="16"/>
-                <w:szCs w:val="16"/>
-              </w:rPr>
-              <w:t>en at publication</w:t>
+              <w:t>Open at publication</w:t>
             </w:r>
             <w:r>
               <w:rPr>
@@ -3152,18 +3047,21 @@
       <w:pPr>
         <w:pStyle w:val="BodyText"/>
       </w:pPr>
-      <w:r>
-        <w:t xml:space="preserve">161 (3.9%) preprints stated that data would be available on publication, but only 10 of these had subsequently been published (Table 3) and openness on publication did not seem to vary based on whether the preprinted data availability statements include a </w:t>
-      </w:r>
-      <w:r>
-        <w:t>link to an embargoed repository or not (though the sample size is small).</w:t>
-      </w:r>
     </w:p>
     <w:p>
       <w:pPr>
         <w:pStyle w:val="BodyText"/>
       </w:pPr>
       <w:r>
+        <w:lastRenderedPageBreak/>
+        <w:t>161 (3.9%) preprints stated that data would be available on publication, but only 10 of these had subsequently been published (Table 3) and openness on publication did not seem to vary based on whether the preprinted data availability statements include a link to an embargoed repository or not (though the sample size is small).</w:t>
+      </w:r>
+    </w:p>
+    <w:p>
+      <w:pPr>
+        <w:pStyle w:val="BodyText"/>
+      </w:pPr>
+      <w:r>
         <w:t> </w:t>
       </w:r>
     </w:p>
@@ -3172,10 +3070,7 @@
         <w:pStyle w:val="a"/>
       </w:pPr>
       <w:r>
-        <w:t>Table 3: Assessment of whether researchers promising to make data available on publication actually do so, and whether this differs if researchers included a link to an embargoed r</w:t>
-      </w:r>
-      <w:r>
-        <w:t>epository or not.</w:t>
+        <w:t>Table 3: Assessment of whether researchers promising to make data available on publication actually do so, and whether this differs if researchers included a link to an embargoed repository or not.</w:t>
       </w:r>
     </w:p>
     <w:tbl>
@@ -3522,10 +3417,7 @@
         <w:pStyle w:val="a"/>
       </w:pPr>
       <w:r>
-        <w:t>Table 4: Comparison of code availabi</w:t>
-      </w:r>
-      <w:r>
-        <w:t>lity declarations between data availability statements and full text manuscripts.</w:t>
+        <w:t>Table 4: Comparison of code availability declarations between data availability statements and full text manuscripts.</w:t>
       </w:r>
     </w:p>
     <w:tbl>
@@ -4058,16 +3950,7 @@
         <w:pStyle w:val="FirstParagraph"/>
       </w:pPr>
       <w:r>
-        <w:t>We have reviewed 4101 preprinted and 159 published data availability statements, coding them as “open” or “closed” according to a predefined classification system. During this labor-intensive process, we</w:t>
-      </w:r>
-      <w:r>
-        <w:t xml:space="preserve"> appreciated statements that reflected the authors’ enthusiasm for data sharing (“YES”),[43] their bluntness (“Data is not available on request.”),[44] and their efforts to endear themselves to the reader (“I promise all data referred to in the manuscript </w:t>
-      </w:r>
-      <w:r>
-        <w:t>are available.”).[45] Of the preprinted statements, almost three-quarters were categorized as “closed”, with the largest individual category being “available on request” In light of the substantial impact that studies published as preprints on medRxiv have</w:t>
-      </w:r>
-      <w:r>
-        <w:t xml:space="preserve"> had on real-time decision making during the current COVID-19 pandemic,[14] it is concerning that data for these preprints is so infrequently readily available for inspection.</w:t>
+        <w:t>We have reviewed 4101 preprinted and 159 published data availability statements, coding them as “open” or “closed” according to a predefined classification system. During this labor-intensive process, we appreciated statements that reflected the authors’ enthusiasm for data sharing (“YES”),[43] their bluntness (“Data is not available on request.”),[44] and their efforts to endear themselves to the reader (“I promise all data referred to in the manuscript are available.”).[45] Of the preprinted statements, almost three-quarters were categorized as “closed”, with the largest individual category being “available on request” In light of the substantial impact that studies published as preprints on medRxiv have had on real-time decision making during the current COVID-19 pandemic,[14] it is concerning that data for these preprints is so infrequently readily available for inspection.</w:t>
       </w:r>
     </w:p>
     <w:p>
@@ -4075,13 +3958,7 @@
         <w:pStyle w:val="BodyText"/>
       </w:pPr>
       <w:r>
-        <w:t>A minority of published records we examined contained a data availability statem</w:t>
-      </w:r>
-      <w:r>
-        <w:t>ent (n = 159 (42.0%)). This lack of availability statement at publication results in a loss of useful information. For at least one published article, we identified relevant information in the preprinted statement that did not appear anywhere in the publis</w:t>
-      </w:r>
-      <w:r>
-        <w:t>hed article, due to it not containing a data availability statement.[46,47]</w:t>
+        <w:t>A minority of published records we examined contained a data availability statement (n = 159 (42.0%)). This lack of availability statement at publication results in a loss of useful information. For at least one published article, we identified relevant information in the preprinted statement that did not appear anywhere in the published article, due to it not containing a data availability statement.[46,47]</w:t>
       </w:r>
     </w:p>
     <w:p>
@@ -4089,13 +3966,7 @@
         <w:pStyle w:val="BodyText"/>
       </w:pPr>
       <w:r>
-        <w:t xml:space="preserve">We provide initial descriptive evidence that strict data-sharing policies, which require data to be made openly available (where appropriate) as a condition of publication, appear </w:t>
-      </w:r>
-      <w:r>
-        <w:t xml:space="preserve">to succeed in making research data more open than those that simply encourage data sharing. Our findings, though based on a relatively small number of observations, agree with other studies on the effect of journal policies on author behavior. Recent work </w:t>
-      </w:r>
-      <w:r>
-        <w:t>has shown that “requiring” a data availability statement was effective in ensuring that this element was completed,[4] while “encouraging” authors to follow a reporting checklist (the ARRIVE checklist) had no effect on compliance.[48,49]</w:t>
+        <w:t>We provide initial descriptive evidence that strict data-sharing policies, which require data to be made openly available (where appropriate) as a condition of publication, appear to succeed in making research data more open than those that simply encourage data sharing. Our findings, though based on a relatively small number of observations, agree with other studies on the effect of journal policies on author behavior. Recent work has shown that “requiring” a data availability statement was effective in ensuring that this element was completed,[4] while “encouraging” authors to follow a reporting checklist (the ARRIVE checklist) had no effect on compliance.[48,49]</w:t>
       </w:r>
     </w:p>
     <w:p>
@@ -4103,16 +3974,7 @@
         <w:pStyle w:val="BodyText"/>
       </w:pPr>
       <w:r>
-        <w:t>Finally, we also p</w:t>
-      </w:r>
-      <w:r>
-        <w:t xml:space="preserve">rovide evidence that data availability statements alone are insufficient to capture code availability declarations. Code sharing has been advocated strongly elsewhere,[50,51] as it provides an insight into the analytic decisions made by the research team, </w:t>
-      </w:r>
-      <w:r>
-        <w:t>and there are few (if any) circumstances in which it is not possible to share the analytic code underpinning an analysis. Similar to data availability statements, a dedicated code availability statement which is critically assessed as part of the publicati</w:t>
-      </w:r>
-      <w:r>
-        <w:t>on process will help researchers to appraise published results.</w:t>
+        <w:t>Finally, we also provide evidence that data availability statements alone are insufficient to capture code availability declarations. Code sharing has been advocated strongly elsewhere,[50,51] as it provides an insight into the analytic decisions made by the research team, and there are few (if any) circumstances in which it is not possible to share the analytic code underpinning an analysis. Similar to data availability statements, a dedicated code availability statement which is critically assessed as part of the publication process will help researchers to appraise published results.</w:t>
       </w:r>
     </w:p>
     <w:p>
@@ -4130,23 +3992,19 @@
         <w:pStyle w:val="FirstParagraph"/>
       </w:pPr>
       <w:r>
-        <w:t>A particular strength of this analysis is that the design allows us to compare what is essentially the same paper (same design, findings and authorship team) under tw</w:t>
-      </w:r>
-      <w:r>
-        <w:t>o different data-sharing polices, and assess the change in the statement between them. To our knowledge this is the first study to use this approach to examine the impact of journal editorial policies. This approach also allows us to address the issue of s</w:t>
-      </w:r>
-      <w:r>
-        <w:t xml:space="preserve">elf-selection. When looking at published articles alone, it is not possible to tell whether authors always </w:t>
+        <w:t xml:space="preserve">A particular strength of this analysis is that the design allows us to compare what is essentially the same paper (same design, findings and authorship team) under two different data-sharing </w:t>
+      </w:r>
+      <w:proofErr w:type="gramStart"/>
+      <w:r>
+        <w:t>polices, and</w:t>
+      </w:r>
+      <w:proofErr w:type="gramEnd"/>
+      <w:r>
+        <w:t xml:space="preserve"> assess the change in the statement between them. To our knowledge this is the first study to use this approach to examine the impact of journal editorial policies. This approach also allows us to address the issue of self-selection. When looking at published articles alone, it is not possible to tell whether authors always </w:t>
       </w:r>
       <w:r>
         <w:lastRenderedPageBreak/>
-        <w:t>intended to make their data available and chose the journal for because of its reputation for open data sharing. In addition, we have examined all av</w:t>
-      </w:r>
-      <w:r>
-        <w:t xml:space="preserve">ailable preprints within our study period and all corresponding published articles, rather than taking a sub-sample. Finally, categorization of the statements was carried out by two independent researchers using predefined categories, reducing the risk of </w:t>
-      </w:r>
-      <w:r>
-        <w:t>misclassification.</w:t>
+        <w:t>intended to make their data available and chose the journal for because of its reputation for open data sharing. In addition, we have examined all available preprints within our study period and all corresponding published articles, rather than taking a sub-sample. Finally, categorization of the statements was carried out by two independent researchers using predefined categories, reducing the risk of misclassification.</w:t>
       </w:r>
     </w:p>
     <w:p>
@@ -4154,22 +4012,7 @@
         <w:pStyle w:val="BodyText"/>
       </w:pPr>
       <w:r>
-        <w:t xml:space="preserve">However, our analysis is subject to a number of potential limitations. The primary one is that manuscripts (at both the preprint and published stages) may have included links to the data, or more information that uniquely identifies the </w:t>
-      </w:r>
-      <w:r>
-        <w:t>dataset from a data portal, within the text (for example, in the Methods section). While this might be the case, if readers are expected to piece together the relevant information from different locations in the manuscript, it throws into question what hav</w:t>
-      </w:r>
-      <w:r>
-        <w:t>ing a dedicated data availability statement adds. A second limitation is that we do not assess the veracity of any data availability statements, which may introduce some misclassification bias into our categorization. For example, we do not check whether a</w:t>
-      </w:r>
-      <w:r>
-        <w:t>ll relevant data can actually be found in the manuscript/supplementary files (Category 7) or the linked repository (Category 8). Previous work has suggested that this is unlikely to be the case.[11] A final limitation is that for Categories 1 (“No data ava</w:t>
-      </w:r>
-      <w:r>
-        <w:t>ilable”() and 2 (“Available on request”), there will be situations where making research data available is not feasible, for example, due to cost or concerns about patient re-identifiability.[52,53] This is situation is perfectly reasonable, as long as sta</w:t>
-      </w:r>
-      <w:r>
-        <w:t>tements are explicit in justifying the lack of open data.</w:t>
+        <w:t>However, our analysis is subject to a number of potential limitations. The primary one is that manuscripts (at both the preprint and published stages) may have included links to the data, or more information that uniquely identifies the dataset from a data portal, within the text (for example, in the Methods section). While this might be the case, if readers are expected to piece together the relevant information from different locations in the manuscript, it throws into question what having a dedicated data availability statement adds. A second limitation is that we do not assess the veracity of any data availability statements, which may introduce some misclassification bias into our categorization. For example, we do not check whether all relevant data can actually be found in the manuscript/supplementary files (Category 7) or the linked repository (Category 8). Previous work has suggested that this is unlikely to be the case.[11] A final limitation is that for Categories 1 (“No data available”() and 2 (“Available on request”), there will be situations where making research data available is not feasible, for example, due to cost or concerns about patient re-identifiability.[52,53] This is situation is perfectly reasonable, as long as statements are explicit in justifying the lack of open data.</w:t>
       </w:r>
     </w:p>
     <w:p>
@@ -4187,13 +4030,7 @@
         <w:pStyle w:val="FirstParagraph"/>
       </w:pPr>
       <w:r>
-        <w:t>Based on our analysis, journals that require data sharing succeed in making research data more open between preprint and publication. This would suggest that data sharing cou</w:t>
-      </w:r>
-      <w:r>
-        <w:t>ld be immediately improved by journals becoming more stringent in their data availability policies. Similarly, introduction of a related code availability section (or composite “material” availability section) will aid in reproducibility by capturing wheth</w:t>
-      </w:r>
-      <w:r>
-        <w:t>er analytic code is available in a standardized manuscript section.</w:t>
+        <w:t>Based on our analysis, journals that require data sharing succeed in making research data more open between preprint and publication. This would suggest that data sharing could be immediately improved by journals becoming more stringent in their data availability policies. Similarly, introduction of a related code availability section (or composite “material” availability section) will aid in reproducibility by capturing whether analytic code is available in a standardized manuscript section.</w:t>
       </w:r>
     </w:p>
     <w:p>
@@ -4211,10 +4048,7 @@
         <w:pStyle w:val="FirstParagraph"/>
       </w:pPr>
       <w:r>
-        <w:t>Data availability statements are an important tool in the fight to make studies more reproducible. However, without critical review of these statements in line with strict data-</w:t>
-      </w:r>
-      <w:r>
-        <w:t>sharing policies, authors default to making data “available on request”. As such, we would strongly encourage all journals to take a moment this holiday season and reassess their data-sharing policies.</w:t>
+        <w:t>Data availability statements are an important tool in the fight to make studies more reproducible. However, without critical review of these statements in line with strict data-sharing policies, authors default to making data “available on request”. As such, we would strongly encourage all journals to take a moment this holiday season and reassess their data-sharing policies.</w:t>
       </w:r>
     </w:p>
     <w:p>
@@ -4222,13 +4056,7 @@
         <w:pStyle w:val="BodyText"/>
       </w:pPr>
       <w:r>
-        <w:t>However, while we have focused on primarily on the rol</w:t>
-      </w:r>
-      <w:r>
-        <w:t>e of journals above, some responsibility for enacting change rests with the research community at large. If we researchers regularly shared our data, strict journal data sharing policies would not be needed. As such, we would encourage authors to make a re</w:t>
-      </w:r>
-      <w:r>
-        <w:t>solution to share the data accompanying an upcoming publication, regardless of whether the journal actually requires it. In the words of Bob Geldof’s researcher alter-ego: “(heal the world), let us see your datasets next time”.</w:t>
+        <w:t>However, while we have focused on primarily on the role of journals above, some responsibility for enacting change rests with the research community at large. If we researchers regularly shared our data, strict journal data sharing policies would not be needed. As such, we would encourage authors to make a resolution to share the data accompanying an upcoming publication, regardless of whether the journal actually requires it. In the words of Bob Geldof’s researcher alter-ego: “(heal the world), let us see your datasets next time”.</w:t>
       </w:r>
     </w:p>
     <w:p>
@@ -4277,10 +4105,7 @@
         </w:numPr>
       </w:pPr>
       <w:r>
-        <w:t>Data availability statements are completed by researchers when required, but by themselves, do not encourage researchers to make their data</w:t>
-      </w:r>
-      <w:r>
-        <w:t xml:space="preserve"> publicly available.</w:t>
+        <w:t>Data availability statements are completed by researchers when required, but by themselves, do not encourage researchers to make their data publicly available.</w:t>
       </w:r>
     </w:p>
     <w:p>
@@ -4312,10 +4137,7 @@
         </w:numPr>
       </w:pPr>
       <w:r>
-        <w:t>Strict editorial policies that mandate data sharing (where appropriate) as a condition</w:t>
-      </w:r>
-      <w:r>
-        <w:t xml:space="preserve"> of publication appear to be effective in making research data available.</w:t>
+        <w:t>Strict editorial policies that mandate data sharing (where appropriate) as a condition of publication appear to be effective in making research data available.</w:t>
       </w:r>
     </w:p>
     <w:p>
@@ -4350,12 +4172,15 @@
         <w:pStyle w:val="FirstParagraph"/>
       </w:pPr>
       <w:r>
-        <w:t>All materials (data, code and supporting information) are available on request to the corresponding author, following payment of one red-nos</w:t>
-      </w:r>
-      <w:r>
-        <w:t xml:space="preserve">ed reindeer (or alternatively can be found at </w:t>
-      </w:r>
-      <w:hyperlink r:id="rId9">
+        <w:t xml:space="preserve">All materials (data, code and supporting information) </w:t>
+      </w:r>
+      <w:r>
+        <w:t>are available on request to one S. Claus</w:t>
+      </w:r>
+      <w:r>
+        <w:t xml:space="preserve"> (or alternatively can be found at </w:t>
+      </w:r>
+      <w:hyperlink r:id="rId8">
         <w:r>
           <w:rPr>
             <w:rStyle w:val="Hyperlink"/>
@@ -4364,7 +4189,30 @@
         </w:r>
       </w:hyperlink>
       <w:r>
-        <w:t>, archived at time of submission on Zenodo (DOI:)).</w:t>
+        <w:t xml:space="preserve">, archived at time of </w:t>
+      </w:r>
+      <w:r>
+        <w:t>submission</w:t>
+      </w:r>
+      <w:r>
+        <w:t xml:space="preserve"> on </w:t>
+      </w:r>
+      <w:proofErr w:type="spellStart"/>
+      <w:r>
+        <w:t>Zenodo</w:t>
+      </w:r>
+      <w:proofErr w:type="spellEnd"/>
+      <w:r>
+        <w:t xml:space="preserve"> (DO</w:t>
+      </w:r>
+      <w:r>
+        <w:t xml:space="preserve">I: </w:t>
+      </w:r>
+      <w:r>
+        <w:t>10.5281/zenodo.3968301</w:t>
+      </w:r>
+      <w:r>
+        <w:t>)).</w:t>
       </w:r>
     </w:p>
     <w:p>
@@ -4372,8 +4220,13 @@
         <w:pStyle w:val="Heading2"/>
       </w:pPr>
       <w:bookmarkStart w:id="27" w:name="contributorship-statement"/>
-      <w:r>
-        <w:t>Contributorship statement</w:t>
+      <w:proofErr w:type="spellStart"/>
+      <w:r>
+        <w:t>Contributorship</w:t>
+      </w:r>
+      <w:proofErr w:type="spellEnd"/>
+      <w:r>
+        <w:t xml:space="preserve"> statement</w:t>
       </w:r>
       <w:bookmarkEnd w:id="27"/>
     </w:p>
@@ -4381,17 +4234,19 @@
       <w:pPr>
         <w:pStyle w:val="FirstParagraph"/>
       </w:pPr>
+      <w:proofErr w:type="spellStart"/>
       <w:r>
         <w:rPr>
           <w:b/>
         </w:rPr>
-        <w:t xml:space="preserve">CReditT </w:t>
-      </w:r>
+        <w:t>CReditT</w:t>
+      </w:r>
+      <w:proofErr w:type="spellEnd"/>
       <w:r>
         <w:rPr>
           <w:b/>
         </w:rPr>
-        <w:t>Taxonomy</w:t>
+        <w:t xml:space="preserve"> Taxonomy</w:t>
       </w:r>
       <w:r>
         <w:br/>
@@ -4431,8 +4286,6 @@
       </w:r>
       <w:r>
         <w:br/>
-      </w:r>
-      <w:r>
         <w:t>Writing - Review &amp; Editing: Luke A. McGuinness and Athena L. Sheppard.</w:t>
       </w:r>
     </w:p>
@@ -4451,10 +4304,7 @@
         <w:pStyle w:val="FirstParagraph"/>
       </w:pPr>
       <w:r>
-        <w:t>All authors reviewed this manuscript before approving the final version. LAM is guarantor of the article, affirms that this manuscript is an honest, accurate, and</w:t>
-      </w:r>
-      <w:r>
-        <w:t xml:space="preserve"> transparent account of the study being reported; that no important aspects of the study have been omitted; and that any discrepancies from the study as planned (and, if relevant, registered) have been explained.</w:t>
+        <w:t>All authors reviewed this manuscript before approving the final version. LAM is guarantor of the article, affirms that this manuscript is an honest, accurate, and transparent account of the study being reported; that no important aspects of the study have been omitted; and that any discrepancies from the study as planned (and, if relevant, registered) have been explained.</w:t>
       </w:r>
     </w:p>
     <w:p>
@@ -4472,13 +4322,15 @@
         <w:pStyle w:val="FirstParagraph"/>
       </w:pPr>
       <w:r>
-        <w:t>We must acknowledge the in</w:t>
-      </w:r>
-      <w:r>
-        <w:t>put of several people, without whom the quality of this work would have been diminished: Matthew Grainger, Alfredo Sánchez-Tójar and Neal Haddaway for their insightful comments on the subject of data availability statements; Antica Culina, Phil Gooch and S</w:t>
-      </w:r>
-      <w:r>
-        <w:t>arah Nevitt for their skill in identifying missing published papers based on the vaguest of descriptions; and Ciara Gardiner, for proof-reading this manuscript.</w:t>
+        <w:t xml:space="preserve">We must acknowledge the input of several people, without whom the quality of this work would have been diminished: Matthew Grainger, Alfredo Sánchez-Tójar and Neal Haddaway for their insightful comments on the subject of data availability statements; Antica </w:t>
+      </w:r>
+      <w:proofErr w:type="spellStart"/>
+      <w:r>
+        <w:t>Culina</w:t>
+      </w:r>
+      <w:proofErr w:type="spellEnd"/>
+      <w:r>
+        <w:t>, Phil Gooch and Sarah Nevitt for their skill in identifying missing published papers based on the vaguest of descriptions; and Ciara Gardiner, for proof-reading this manuscript.</w:t>
       </w:r>
     </w:p>
     <w:p>
@@ -4496,17 +4348,19 @@
         <w:pStyle w:val="FirstParagraph"/>
       </w:pPr>
       <w:r>
-        <w:t xml:space="preserve">We have read and understood BMJ policy on declaration of interests and declare LAM is supported by an National Institute for Health Research (NIHR) Doctoral Research </w:t>
+        <w:t xml:space="preserve">We have read and understood BMJ policy on declaration of interests and declare LAM is supported by </w:t>
+      </w:r>
+      <w:proofErr w:type="gramStart"/>
+      <w:r>
+        <w:t>an</w:t>
+      </w:r>
+      <w:proofErr w:type="gramEnd"/>
+      <w:r>
+        <w:t xml:space="preserve"> National Institute for Health Research (NIHR) Doctoral Research Fellowship (DRF-2018-11-ST2-048). The funder had no role in designing the study; in the </w:t>
       </w:r>
       <w:r>
         <w:lastRenderedPageBreak/>
-        <w:t>Fellowship (DRF-2018-11-ST2-048). The funder had no role in designing the study; in the co</w:t>
-      </w:r>
-      <w:r>
-        <w:t>llection, analysis, and interpretation of data; in the writing of the report; and in the decision to submit the article for publication. The views expressed in this article are those of the authors and do not necessarily represent those of the NHS, the NIH</w:t>
-      </w:r>
-      <w:r>
-        <w:t>R, MRC, or the Department of Health and Social Care.</w:t>
+        <w:t>collection, analysis, and interpretation of data; in the writing of the report; and in the decision to submit the article for publication. The views expressed in this article are those of the authors and do not necessarily represent those of the NHS, the NIHR, MRC, or the Department of Health and Social Care.</w:t>
       </w:r>
     </w:p>
     <w:p>
@@ -4524,10 +4378,23 @@
         <w:pStyle w:val="FirstParagraph"/>
       </w:pPr>
       <w:r>
-        <w:t>All authors have completed the ICMJE uniform disclosure form and declare: no support from any organisation for the submitted work; no financial relationships with any organis</w:t>
-      </w:r>
-      <w:r>
-        <w:t>ations that might have an interest in the submitted work in the previous three years, no other relationships or activities that could appear to have influenced the submitted work.</w:t>
+        <w:t xml:space="preserve">All authors have completed the ICMJE uniform disclosure form and declare: no support from any </w:t>
+      </w:r>
+      <w:proofErr w:type="spellStart"/>
+      <w:r>
+        <w:t>organisation</w:t>
+      </w:r>
+      <w:proofErr w:type="spellEnd"/>
+      <w:r>
+        <w:t xml:space="preserve"> for the submitted work; no financial relationships with any </w:t>
+      </w:r>
+      <w:proofErr w:type="spellStart"/>
+      <w:r>
+        <w:t>organisations</w:t>
+      </w:r>
+      <w:proofErr w:type="spellEnd"/>
+      <w:r>
+        <w:t xml:space="preserve"> that might have an interest in the submitted work in the previous three years, no other relationships or activities that could appear to have influenced the submitted work.</w:t>
       </w:r>
     </w:p>
     <w:p>
@@ -4535,22 +4402,29 @@
         <w:pStyle w:val="Heading2"/>
       </w:pPr>
       <w:bookmarkStart w:id="32" w:name="licence"/>
+      <w:proofErr w:type="spellStart"/>
       <w:r>
         <w:t>Licence</w:t>
       </w:r>
       <w:bookmarkEnd w:id="32"/>
+      <w:proofErr w:type="spellEnd"/>
     </w:p>
     <w:p>
       <w:pPr>
         <w:pStyle w:val="FirstParagraph"/>
       </w:pPr>
       <w:r>
-        <w:t>The Corresponding Author has the right to grant on behalf of all aut</w:t>
-      </w:r>
-      <w:r>
-        <w:t>hors and does grant on behalf of all authors, a worldwide licence (</w:t>
-      </w:r>
-      <w:hyperlink r:id="rId10">
+        <w:t xml:space="preserve">The Corresponding Author has the right to grant on behalf of all authors and does grant on behalf of all authors, a worldwide </w:t>
+      </w:r>
+      <w:proofErr w:type="spellStart"/>
+      <w:r>
+        <w:t>licence</w:t>
+      </w:r>
+      <w:proofErr w:type="spellEnd"/>
+      <w:r>
+        <w:t xml:space="preserve"> (</w:t>
+      </w:r>
+      <w:hyperlink r:id="rId9">
         <w:r>
           <w:rPr>
             <w:rStyle w:val="Hyperlink"/>
@@ -4559,19 +4433,23 @@
         </w:r>
       </w:hyperlink>
       <w:r>
-        <w:t xml:space="preserve">) to the </w:t>
-      </w:r>
-      <w:r>
-        <w:t xml:space="preserve">Publishers and its licensees in perpetuity, in all forms, formats and media (whether known now or created in the future), to i) publish, reproduce, distribute, display and store the Contribution, ii) translate the Contribution into other languages, create </w:t>
-      </w:r>
-      <w:r>
-        <w:t>adaptations, reprints, include within collections and create summaries, extracts and/or, abstracts of the Contribution and convert or allow conversion into any format including without limitation audio, iii) create any other derivative work(s) based in who</w:t>
-      </w:r>
-      <w:r>
-        <w:t>le or part on the on the Contribution, iv) to exploit all subsidiary rights to exploit all subsidiary rights that currently exist or as may exist in the future in the Contribution, v) the inclusion of electronic links from the Contribution to third party m</w:t>
-      </w:r>
-      <w:r>
-        <w:t>aterial where-ever it may be located; and, vi) licence any third party to do any or all of the above.</w:t>
+        <w:t xml:space="preserve">) to the Publishers and its licensees in perpetuity, in all forms, formats and media (whether known now or created in the future), to </w:t>
+      </w:r>
+      <w:proofErr w:type="spellStart"/>
+      <w:r>
+        <w:t>i</w:t>
+      </w:r>
+      <w:proofErr w:type="spellEnd"/>
+      <w:r>
+        <w:t xml:space="preserve">) publish, reproduce, distribute, display and store the Contribution, ii) translate the Contribution into other languages, create adaptations, reprints, include within collections and create summaries, extracts and/or, abstracts of the Contribution and convert or allow conversion into any format including without limitation audio, iii) create any other derivative work(s) based in whole or part on the on the Contribution, iv) to exploit all subsidiary rights to exploit all subsidiary rights that currently exist or as may exist in the future in the Contribution, v) the inclusion of electronic links from the Contribution to third party material where-ever it may be located; and, vi) </w:t>
+      </w:r>
+      <w:proofErr w:type="spellStart"/>
+      <w:r>
+        <w:t>licence</w:t>
+      </w:r>
+      <w:proofErr w:type="spellEnd"/>
+      <w:r>
+        <w:t xml:space="preserve"> any third party to do any or all of the above.</w:t>
       </w:r>
     </w:p>
     <w:p>
@@ -4609,7 +4487,7 @@
       <w:r>
         <w:t xml:space="preserve"> 2018;k510. doi:</w:t>
       </w:r>
-      <w:hyperlink r:id="rId11">
+      <w:hyperlink r:id="rId10">
         <w:r>
           <w:rPr>
             <w:rStyle w:val="Hyperlink"/>
@@ -4625,10 +4503,23 @@
       <w:bookmarkStart w:id="37" w:name="ref-taichman2016"/>
       <w:bookmarkEnd w:id="35"/>
       <w:r>
-        <w:t>2 Taichm</w:t>
-      </w:r>
-      <w:r>
-        <w:t xml:space="preserve">an DB, Backus J, Baethge C </w:t>
+        <w:t xml:space="preserve">2 </w:t>
+      </w:r>
+      <w:proofErr w:type="spellStart"/>
+      <w:r>
+        <w:t>Taichman</w:t>
+      </w:r>
+      <w:proofErr w:type="spellEnd"/>
+      <w:r>
+        <w:t xml:space="preserve"> DB, Backus J, </w:t>
+      </w:r>
+      <w:proofErr w:type="spellStart"/>
+      <w:r>
+        <w:t>Baethge</w:t>
+      </w:r>
+      <w:proofErr w:type="spellEnd"/>
+      <w:r>
+        <w:t xml:space="preserve"> C </w:t>
       </w:r>
       <w:r>
         <w:rPr>
@@ -4648,7 +4539,7 @@
       <w:r>
         <w:t xml:space="preserve"> 2016;i255. doi:</w:t>
       </w:r>
-      <w:hyperlink r:id="rId12">
+      <w:hyperlink r:id="rId11">
         <w:r>
           <w:rPr>
             <w:rStyle w:val="Hyperlink"/>
@@ -4664,7 +4555,15 @@
       <w:bookmarkStart w:id="38" w:name="ref-krumholz2015"/>
       <w:bookmarkEnd w:id="37"/>
       <w:r>
-        <w:t xml:space="preserve">3 Krumholz HM. Why data sharing should be the expected norm. </w:t>
+        <w:t xml:space="preserve">3 </w:t>
+      </w:r>
+      <w:proofErr w:type="spellStart"/>
+      <w:r>
+        <w:t>Krumholz</w:t>
+      </w:r>
+      <w:proofErr w:type="spellEnd"/>
+      <w:r>
+        <w:t xml:space="preserve"> HM. Why data sharing should be the expected norm. </w:t>
       </w:r>
       <w:r>
         <w:rPr>
@@ -4682,12 +4581,9 @@
         <w:t>350</w:t>
       </w:r>
       <w:r>
-        <w:t>:h599. do</w:t>
-      </w:r>
-      <w:r>
-        <w:t>i:</w:t>
-      </w:r>
-      <w:hyperlink r:id="rId13">
+        <w:t>:h599. doi:</w:t>
+      </w:r>
+      <w:hyperlink r:id="rId12">
         <w:r>
           <w:rPr>
             <w:rStyle w:val="Hyperlink"/>
@@ -4732,7 +4628,7 @@
       <w:r>
         <w:t>:e0194768. doi:</w:t>
       </w:r>
-      <w:hyperlink r:id="rId14">
+      <w:hyperlink r:id="rId13">
         <w:r>
           <w:rPr>
             <w:rStyle w:val="Hyperlink"/>
@@ -4748,7 +4644,31 @@
       <w:bookmarkStart w:id="40" w:name="ref-naudet2018"/>
       <w:bookmarkEnd w:id="39"/>
       <w:r>
-        <w:t xml:space="preserve">5 Naudet F, Sakarovitch C, Janiaud P </w:t>
+        <w:t xml:space="preserve">5 </w:t>
+      </w:r>
+      <w:proofErr w:type="spellStart"/>
+      <w:r>
+        <w:t>Naudet</w:t>
+      </w:r>
+      <w:proofErr w:type="spellEnd"/>
+      <w:r>
+        <w:t xml:space="preserve"> F, </w:t>
+      </w:r>
+      <w:proofErr w:type="spellStart"/>
+      <w:r>
+        <w:t>Sakarovitch</w:t>
+      </w:r>
+      <w:proofErr w:type="spellEnd"/>
+      <w:r>
+        <w:t xml:space="preserve"> C, </w:t>
+      </w:r>
+      <w:proofErr w:type="spellStart"/>
+      <w:r>
+        <w:t>Janiaud</w:t>
+      </w:r>
+      <w:proofErr w:type="spellEnd"/>
+      <w:r>
+        <w:t xml:space="preserve"> P </w:t>
       </w:r>
       <w:r>
         <w:rPr>
@@ -4757,10 +4677,7 @@
         <w:t>et al.</w:t>
       </w:r>
       <w:r>
-        <w:t xml:space="preserve"> Data sharing and reanalysis of randomized controlled trials in leading biomedical journals with a full data sharing polic</w:t>
-      </w:r>
-      <w:r>
-        <w:t xml:space="preserve">y: Survey of studies published in </w:t>
+        <w:t xml:space="preserve"> Data sharing and reanalysis of randomized controlled trials in leading biomedical journals with a full data sharing policy: Survey of studies published in </w:t>
       </w:r>
       <w:r>
         <w:rPr>
@@ -4789,7 +4706,7 @@
       <w:r>
         <w:t xml:space="preserve"> 2018;k400. doi:</w:t>
       </w:r>
-      <w:hyperlink r:id="rId15">
+      <w:hyperlink r:id="rId14">
         <w:r>
           <w:rPr>
             <w:rStyle w:val="Hyperlink"/>
@@ -4811,13 +4728,7 @@
         <w:rPr>
           <w:i/>
         </w:rPr>
-        <w:t>Molecular Bra</w:t>
-      </w:r>
-      <w:r>
-        <w:rPr>
-          <w:i/>
-        </w:rPr>
-        <w:t>in</w:t>
+        <w:t>Molecular Brain</w:t>
       </w:r>
       <w:r>
         <w:t xml:space="preserve"> 2020;</w:t>
@@ -4831,7 +4742,7 @@
       <w:r>
         <w:t>:24. doi:</w:t>
       </w:r>
-      <w:hyperlink r:id="rId16">
+      <w:hyperlink r:id="rId15">
         <w:r>
           <w:rPr>
             <w:rStyle w:val="Hyperlink"/>
@@ -4853,13 +4764,7 @@
         <w:rPr>
           <w:i/>
         </w:rPr>
-        <w:t>Accountability in R</w:t>
-      </w:r>
-      <w:r>
-        <w:rPr>
-          <w:i/>
-        </w:rPr>
-        <w:t>esearch</w:t>
+        <w:t>Accountability in Research</w:t>
       </w:r>
       <w:r>
         <w:t xml:space="preserve"> 2012;</w:t>
@@ -4873,7 +4778,7 @@
       <w:r>
         <w:t>:175–86. doi:</w:t>
       </w:r>
-      <w:hyperlink r:id="rId17">
+      <w:hyperlink r:id="rId16">
         <w:r>
           <w:rPr>
             <w:rStyle w:val="Hyperlink"/>
@@ -4898,10 +4803,7 @@
         <w:t>et al.</w:t>
       </w:r>
       <w:r>
-        <w:t xml:space="preserve"> </w:t>
-      </w:r>
-      <w:r>
-        <w:t xml:space="preserve">The Availability of Research Data Declines Rapidly with Article Age. </w:t>
+        <w:t xml:space="preserve"> The Availability of Research Data Declines Rapidly with Article Age. </w:t>
       </w:r>
       <w:r>
         <w:rPr>
@@ -4921,7 +4823,7 @@
       <w:r>
         <w:t>:94–7. doi:</w:t>
       </w:r>
-      <w:hyperlink r:id="rId18">
+      <w:hyperlink r:id="rId17">
         <w:r>
           <w:rPr>
             <w:rStyle w:val="Hyperlink"/>
@@ -4937,7 +4839,31 @@
       <w:bookmarkStart w:id="44" w:name="ref-vasilevsky2017"/>
       <w:bookmarkEnd w:id="43"/>
       <w:r>
-        <w:t xml:space="preserve">9 Vasilevsky NA, Minnier J, Haendel MA </w:t>
+        <w:t xml:space="preserve">9 </w:t>
+      </w:r>
+      <w:proofErr w:type="spellStart"/>
+      <w:r>
+        <w:t>Vasilevsky</w:t>
+      </w:r>
+      <w:proofErr w:type="spellEnd"/>
+      <w:r>
+        <w:t xml:space="preserve"> NA, </w:t>
+      </w:r>
+      <w:proofErr w:type="spellStart"/>
+      <w:r>
+        <w:t>Minnier</w:t>
+      </w:r>
+      <w:proofErr w:type="spellEnd"/>
+      <w:r>
+        <w:t xml:space="preserve"> J, </w:t>
+      </w:r>
+      <w:proofErr w:type="spellStart"/>
+      <w:r>
+        <w:t>Haendel</w:t>
+      </w:r>
+      <w:proofErr w:type="spellEnd"/>
+      <w:r>
+        <w:t xml:space="preserve"> MA </w:t>
       </w:r>
       <w:r>
         <w:rPr>
@@ -4946,17 +4872,16 @@
         <w:t>et al.</w:t>
       </w:r>
       <w:r>
-        <w:t xml:space="preserve"> Reproducible and reu</w:t>
-      </w:r>
-      <w:r>
-        <w:t xml:space="preserve">sable research: Are journal data sharing policies meeting the mark? </w:t>
-      </w:r>
+        <w:t xml:space="preserve"> Reproducible and reusable research: Are journal data sharing policies meeting the mark? </w:t>
+      </w:r>
+      <w:proofErr w:type="spellStart"/>
       <w:r>
         <w:rPr>
           <w:i/>
         </w:rPr>
         <w:t>PeerJ</w:t>
       </w:r>
+      <w:proofErr w:type="spellEnd"/>
       <w:r>
         <w:t xml:space="preserve"> 2017;</w:t>
       </w:r>
@@ -4969,7 +4894,7 @@
       <w:r>
         <w:t>. doi:</w:t>
       </w:r>
-      <w:hyperlink r:id="rId19">
+      <w:hyperlink r:id="rId18">
         <w:r>
           <w:rPr>
             <w:rStyle w:val="Hyperlink"/>
@@ -4985,7 +4910,31 @@
       <w:bookmarkStart w:id="45" w:name="ref-colavizza2020"/>
       <w:bookmarkEnd w:id="44"/>
       <w:r>
-        <w:t xml:space="preserve">10 Colavizza G, Hrynaszkiewicz I, Staden I </w:t>
+        <w:t xml:space="preserve">10 </w:t>
+      </w:r>
+      <w:proofErr w:type="spellStart"/>
+      <w:r>
+        <w:t>Colavizza</w:t>
+      </w:r>
+      <w:proofErr w:type="spellEnd"/>
+      <w:r>
+        <w:t xml:space="preserve"> G, </w:t>
+      </w:r>
+      <w:proofErr w:type="spellStart"/>
+      <w:r>
+        <w:t>Hrynaszkiewicz</w:t>
+      </w:r>
+      <w:proofErr w:type="spellEnd"/>
+      <w:r>
+        <w:t xml:space="preserve"> I, </w:t>
+      </w:r>
+      <w:proofErr w:type="spellStart"/>
+      <w:r>
+        <w:t>Staden</w:t>
+      </w:r>
+      <w:proofErr w:type="spellEnd"/>
+      <w:r>
+        <w:t xml:space="preserve"> I </w:t>
       </w:r>
       <w:r>
         <w:rPr>
@@ -4994,10 +4943,7 @@
         <w:t>et al.</w:t>
       </w:r>
       <w:r>
-        <w:t xml:space="preserve"> The citation advantage of linking publications </w:t>
-      </w:r>
-      <w:r>
-        <w:t xml:space="preserve">to research data. </w:t>
+        <w:t xml:space="preserve"> The citation advantage of linking publications to research data. </w:t>
       </w:r>
       <w:r>
         <w:rPr>
@@ -5017,7 +4963,7 @@
       <w:r>
         <w:t>:e0230416. doi:</w:t>
       </w:r>
-      <w:hyperlink r:id="rId20">
+      <w:hyperlink r:id="rId19">
         <w:r>
           <w:rPr>
             <w:rStyle w:val="Hyperlink"/>
@@ -5033,7 +4979,23 @@
       <w:bookmarkStart w:id="46" w:name="ref-roche2015"/>
       <w:bookmarkEnd w:id="45"/>
       <w:r>
-        <w:t xml:space="preserve">11 Roche DG, Kruuk LEB, Lanfear R </w:t>
+        <w:t xml:space="preserve">11 Roche DG, </w:t>
+      </w:r>
+      <w:proofErr w:type="spellStart"/>
+      <w:r>
+        <w:t>Kruuk</w:t>
+      </w:r>
+      <w:proofErr w:type="spellEnd"/>
+      <w:r>
+        <w:t xml:space="preserve"> LEB, </w:t>
+      </w:r>
+      <w:proofErr w:type="spellStart"/>
+      <w:r>
+        <w:t>Lanfear</w:t>
+      </w:r>
+      <w:proofErr w:type="spellEnd"/>
+      <w:r>
+        <w:t xml:space="preserve"> R </w:t>
       </w:r>
       <w:r>
         <w:rPr>
@@ -5048,13 +5010,7 @@
         <w:rPr>
           <w:i/>
         </w:rPr>
-        <w:t>PL</w:t>
-      </w:r>
-      <w:r>
-        <w:rPr>
-          <w:i/>
-        </w:rPr>
-        <w:t>OS Biology</w:t>
+        <w:t>PLOS Biology</w:t>
       </w:r>
       <w:r>
         <w:t xml:space="preserve"> 2015;</w:t>
@@ -5068,7 +5024,7 @@
       <w:r>
         <w:t>:e1002295. doi:</w:t>
       </w:r>
-      <w:hyperlink r:id="rId21">
+      <w:hyperlink r:id="rId20">
         <w:r>
           <w:rPr>
             <w:rStyle w:val="Hyperlink"/>
@@ -5093,21 +5049,20 @@
         <w:t>et al.</w:t>
       </w:r>
       <w:r>
-        <w:t xml:space="preserve"> Research data repositories chosen by researchers across broad range of disciplines, from an</w:t>
-      </w:r>
-      <w:r>
-        <w:t xml:space="preserve"> analysis of 145,000 data availability statements. </w:t>
-      </w:r>
+        <w:t xml:space="preserve"> Research data repositories chosen by researchers across broad range of disciplines, from an analysis of 145,000 data availability statements. </w:t>
+      </w:r>
+      <w:proofErr w:type="spellStart"/>
       <w:r>
         <w:rPr>
           <w:i/>
         </w:rPr>
         <w:t>Authorea</w:t>
       </w:r>
+      <w:proofErr w:type="spellEnd"/>
       <w:r>
         <w:t xml:space="preserve"> Published Online First: July 2020. doi:</w:t>
       </w:r>
-      <w:hyperlink r:id="rId22">
+      <w:hyperlink r:id="rId21">
         <w:r>
           <w:rPr>
             <w:rStyle w:val="Hyperlink"/>
@@ -5123,10 +5078,7 @@
       <w:bookmarkStart w:id="48" w:name="ref-rawlinson2019a"/>
       <w:bookmarkEnd w:id="47"/>
       <w:r>
-        <w:t>13 Rawlinson C, Bloom T. New preprint server for medical res</w:t>
-      </w:r>
-      <w:r>
-        <w:t xml:space="preserve">earch. </w:t>
+        <w:t xml:space="preserve">13 Rawlinson C, Bloom T. New preprint server for medical research. </w:t>
       </w:r>
       <w:r>
         <w:rPr>
@@ -5146,7 +5098,7 @@
       <w:r>
         <w:t>. doi:</w:t>
       </w:r>
-      <w:hyperlink r:id="rId23">
+      <w:hyperlink r:id="rId22">
         <w:r>
           <w:rPr>
             <w:rStyle w:val="Hyperlink"/>
@@ -5182,7 +5134,7 @@
       <w:r>
         <w:t xml:space="preserve"> 2020;2020.05.22.111294. doi:</w:t>
       </w:r>
-      <w:hyperlink r:id="rId24">
+      <w:hyperlink r:id="rId23">
         <w:r>
           <w:rPr>
             <w:rStyle w:val="Hyperlink"/>
@@ -5208,7 +5160,15 @@
         <w:t>et al.</w:t>
       </w:r>
       <w:r>
-        <w:t xml:space="preserve"> Crohns disease and ulcerative colitis patient perspectives on clinical trials and participation. </w:t>
+        <w:t xml:space="preserve"> </w:t>
+      </w:r>
+      <w:proofErr w:type="spellStart"/>
+      <w:r>
+        <w:t>Crohns</w:t>
+      </w:r>
+      <w:proofErr w:type="spellEnd"/>
+      <w:r>
+        <w:t xml:space="preserve"> disease and ulcerative colitis patient perspectives on clinical trials and participation. </w:t>
       </w:r>
       <w:r>
         <w:rPr>
@@ -5219,7 +5179,7 @@
       <w:r>
         <w:t xml:space="preserve"> 2019;19000273. doi:</w:t>
       </w:r>
-      <w:hyperlink r:id="rId25">
+      <w:hyperlink r:id="rId24">
         <w:r>
           <w:rPr>
             <w:rStyle w:val="Hyperlink"/>
@@ -5235,7 +5195,31 @@
       <w:bookmarkStart w:id="51" w:name="ref-septiandri2019"/>
       <w:bookmarkEnd w:id="50"/>
       <w:r>
-        <w:t xml:space="preserve">16 Septiandri AA, Aditiawarman A, Tjiong R </w:t>
+        <w:t xml:space="preserve">16 </w:t>
+      </w:r>
+      <w:proofErr w:type="spellStart"/>
+      <w:r>
+        <w:t>Septiandri</w:t>
+      </w:r>
+      <w:proofErr w:type="spellEnd"/>
+      <w:r>
+        <w:t xml:space="preserve"> AA, </w:t>
+      </w:r>
+      <w:proofErr w:type="spellStart"/>
+      <w:r>
+        <w:t>Aditiawarman</w:t>
+      </w:r>
+      <w:proofErr w:type="spellEnd"/>
+      <w:r>
+        <w:t xml:space="preserve"> A, </w:t>
+      </w:r>
+      <w:proofErr w:type="spellStart"/>
+      <w:r>
+        <w:t>Tjiong</w:t>
+      </w:r>
+      <w:proofErr w:type="spellEnd"/>
+      <w:r>
+        <w:t xml:space="preserve"> R </w:t>
       </w:r>
       <w:r>
         <w:rPr>
@@ -5255,7 +5239,7 @@
       <w:r>
         <w:t xml:space="preserve"> 2019;19000190. doi:</w:t>
       </w:r>
-      <w:hyperlink r:id="rId26">
+      <w:hyperlink r:id="rId25">
         <w:r>
           <w:rPr>
             <w:rStyle w:val="Hyperlink"/>
@@ -5271,7 +5255,23 @@
       <w:bookmarkStart w:id="52" w:name="ref-solis2019"/>
       <w:bookmarkEnd w:id="51"/>
       <w:r>
-        <w:t xml:space="preserve">17 Solis JCA, Storvoll I, Vanbelle S </w:t>
+        <w:t xml:space="preserve">17 Solis JCA, </w:t>
+      </w:r>
+      <w:proofErr w:type="spellStart"/>
+      <w:r>
+        <w:t>Storvoll</w:t>
+      </w:r>
+      <w:proofErr w:type="spellEnd"/>
+      <w:r>
+        <w:t xml:space="preserve"> I, </w:t>
+      </w:r>
+      <w:proofErr w:type="spellStart"/>
+      <w:r>
+        <w:t>Vanbelle</w:t>
+      </w:r>
+      <w:proofErr w:type="spellEnd"/>
+      <w:r>
+        <w:t xml:space="preserve"> S </w:t>
       </w:r>
       <w:r>
         <w:rPr>
@@ -5280,10 +5280,7 @@
         <w:t>et al.</w:t>
       </w:r>
       <w:r>
-        <w:t xml:space="preserve"> </w:t>
-      </w:r>
-      <w:r>
-        <w:t xml:space="preserve">Impact of spectrograms on the classification of wheezes and crackles in an educational setting. An interrater study. </w:t>
+        <w:t xml:space="preserve"> Impact of spectrograms on the classification of wheezes and crackles in an educational setting. An interrater study. </w:t>
       </w:r>
       <w:r>
         <w:rPr>
@@ -5294,7 +5291,7 @@
       <w:r>
         <w:t xml:space="preserve"> 2019;19005504. doi:</w:t>
       </w:r>
-      <w:hyperlink r:id="rId27">
+      <w:hyperlink r:id="rId26">
         <w:r>
           <w:rPr>
             <w:rStyle w:val="Hyperlink"/>
@@ -5310,7 +5307,31 @@
       <w:bookmarkStart w:id="53" w:name="ref-ebbeling2019"/>
       <w:bookmarkEnd w:id="52"/>
       <w:r>
-        <w:t xml:space="preserve">18 Ebbeling CB, Bielak L, Lakin PR </w:t>
+        <w:t xml:space="preserve">18 </w:t>
+      </w:r>
+      <w:proofErr w:type="spellStart"/>
+      <w:r>
+        <w:t>Ebbeling</w:t>
+      </w:r>
+      <w:proofErr w:type="spellEnd"/>
+      <w:r>
+        <w:t xml:space="preserve"> CB, </w:t>
+      </w:r>
+      <w:proofErr w:type="spellStart"/>
+      <w:r>
+        <w:t>Bielak</w:t>
+      </w:r>
+      <w:proofErr w:type="spellEnd"/>
+      <w:r>
+        <w:t xml:space="preserve"> L, </w:t>
+      </w:r>
+      <w:proofErr w:type="spellStart"/>
+      <w:r>
+        <w:t>Lakin</w:t>
+      </w:r>
+      <w:proofErr w:type="spellEnd"/>
+      <w:r>
+        <w:t xml:space="preserve"> PR </w:t>
       </w:r>
       <w:r>
         <w:rPr>
@@ -5319,10 +5340,7 @@
         <w:t>et al.</w:t>
       </w:r>
       <w:r>
-        <w:t xml:space="preserve"> H</w:t>
-      </w:r>
-      <w:r>
-        <w:t xml:space="preserve">igher energy requirement during weight-loss maintenance on a low- versus high-carbohydrate diet: Secondary analyses from a randomized controlled feeding study. </w:t>
+        <w:t xml:space="preserve"> Higher energy requirement during weight-loss maintenance on a low- versus high-carbohydrate diet: Secondary analyses from a randomized controlled feeding study. </w:t>
       </w:r>
       <w:r>
         <w:rPr>
@@ -5333,7 +5351,7 @@
       <w:r>
         <w:t xml:space="preserve"> Published Online First: July 2019. doi:</w:t>
       </w:r>
-      <w:hyperlink r:id="rId28">
+      <w:hyperlink r:id="rId27">
         <w:r>
           <w:rPr>
             <w:rStyle w:val="Hyperlink"/>
@@ -5369,7 +5387,7 @@
       <w:r>
         <w:t xml:space="preserve"> 2020;2020.04.08.20057927. doi:</w:t>
       </w:r>
-      <w:hyperlink r:id="rId29">
+      <w:hyperlink r:id="rId28">
         <w:r>
           <w:rPr>
             <w:rStyle w:val="Hyperlink"/>
@@ -5385,7 +5403,23 @@
       <w:bookmarkStart w:id="55" w:name="ref-malpas2019"/>
       <w:bookmarkEnd w:id="54"/>
       <w:r>
-        <w:t xml:space="preserve">20 Malpas CB, Ali Manouchehrinia A, Sharmin S </w:t>
+        <w:t xml:space="preserve">20 Malpas CB, Ali </w:t>
+      </w:r>
+      <w:proofErr w:type="spellStart"/>
+      <w:r>
+        <w:t>Manouchehrinia</w:t>
+      </w:r>
+      <w:proofErr w:type="spellEnd"/>
+      <w:r>
+        <w:t xml:space="preserve"> A, </w:t>
+      </w:r>
+      <w:proofErr w:type="spellStart"/>
+      <w:r>
+        <w:t>Sharmin</w:t>
+      </w:r>
+      <w:proofErr w:type="spellEnd"/>
+      <w:r>
+        <w:t xml:space="preserve"> S </w:t>
       </w:r>
       <w:r>
         <w:rPr>
@@ -5405,7 +5439,7 @@
       <w:r>
         <w:t xml:space="preserve"> Published Online First: July 2019. doi:</w:t>
       </w:r>
-      <w:hyperlink r:id="rId30">
+      <w:hyperlink r:id="rId29">
         <w:r>
           <w:rPr>
             <w:rStyle w:val="Hyperlink"/>
@@ -5421,7 +5455,23 @@
       <w:bookmarkStart w:id="56" w:name="ref-knuppel2019"/>
       <w:bookmarkEnd w:id="55"/>
       <w:r>
-        <w:t xml:space="preserve">21 Knuppel A, Papier K, Fensom GK </w:t>
+        <w:t xml:space="preserve">21 </w:t>
+      </w:r>
+      <w:proofErr w:type="spellStart"/>
+      <w:r>
+        <w:t>Knuppel</w:t>
+      </w:r>
+      <w:proofErr w:type="spellEnd"/>
+      <w:r>
+        <w:t xml:space="preserve"> A, Papier K, </w:t>
+      </w:r>
+      <w:proofErr w:type="spellStart"/>
+      <w:r>
+        <w:t>Fensom</w:t>
+      </w:r>
+      <w:proofErr w:type="spellEnd"/>
+      <w:r>
+        <w:t xml:space="preserve"> GK </w:t>
       </w:r>
       <w:r>
         <w:rPr>
@@ -5441,7 +5491,7 @@
       <w:r>
         <w:t xml:space="preserve"> 2019;19003822. doi:</w:t>
       </w:r>
-      <w:hyperlink r:id="rId31">
+      <w:hyperlink r:id="rId30">
         <w:r>
           <w:rPr>
             <w:rStyle w:val="Hyperlink"/>
@@ -5457,10 +5507,7 @@
       <w:bookmarkStart w:id="57" w:name="ref-thompson2019"/>
       <w:bookmarkEnd w:id="56"/>
       <w:r>
-        <w:t>22 Thompson ER, Bates L, Ibrahim IK</w:t>
-      </w:r>
-      <w:r>
-        <w:t xml:space="preserve"> </w:t>
+        <w:t xml:space="preserve">22 Thompson ER, Bates L, Ibrahim IK </w:t>
       </w:r>
       <w:r>
         <w:rPr>
@@ -5469,7 +5516,15 @@
         <w:t>et al.</w:t>
       </w:r>
       <w:r>
-        <w:t xml:space="preserve"> Novel delivery of cellular therapy to reduce ischaemia reperfusion injury in kidney transplantation. </w:t>
+        <w:t xml:space="preserve"> Novel delivery of cellular therapy to reduce </w:t>
+      </w:r>
+      <w:proofErr w:type="spellStart"/>
+      <w:r>
+        <w:t>ischaemia</w:t>
+      </w:r>
+      <w:proofErr w:type="spellEnd"/>
+      <w:r>
+        <w:t xml:space="preserve"> reperfusion injury in kidney transplantation. </w:t>
       </w:r>
       <w:r>
         <w:rPr>
@@ -5480,7 +5535,7 @@
       <w:r>
         <w:t xml:space="preserve"> 2019;19005546. doi:</w:t>
       </w:r>
-      <w:hyperlink r:id="rId32">
+      <w:hyperlink r:id="rId31">
         <w:r>
           <w:rPr>
             <w:rStyle w:val="Hyperlink"/>
@@ -5496,10 +5551,15 @@
       <w:bookmarkStart w:id="58" w:name="ref-moriarty2019a"/>
       <w:bookmarkEnd w:id="57"/>
       <w:r>
-        <w:t>23 Moriarty F, Ebell MH. A comparison of contempora</w:t>
-      </w:r>
-      <w:r>
-        <w:t xml:space="preserve">ry versus older studies of aspirin for primary prevention. </w:t>
+        <w:t xml:space="preserve">23 Moriarty F, </w:t>
+      </w:r>
+      <w:proofErr w:type="spellStart"/>
+      <w:r>
+        <w:t>Ebell</w:t>
+      </w:r>
+      <w:proofErr w:type="spellEnd"/>
+      <w:r>
+        <w:t xml:space="preserve"> MH. A comparison of contemporary versus older studies of aspirin for primary prevention. </w:t>
       </w:r>
       <w:r>
         <w:rPr>
@@ -5510,7 +5570,7 @@
       <w:r>
         <w:t xml:space="preserve"> 2019;19004267. doi:</w:t>
       </w:r>
-      <w:hyperlink r:id="rId33">
+      <w:hyperlink r:id="rId32">
         <w:r>
           <w:rPr>
             <w:rStyle w:val="Hyperlink"/>
@@ -5526,10 +5586,7 @@
       <w:bookmarkStart w:id="59" w:name="ref-mcguinness2020"/>
       <w:bookmarkEnd w:id="58"/>
       <w:r>
-        <w:t>24 McGuinness LA, Sheppard AL. Protocol for a descriptive analysis of the data availability statement</w:t>
-      </w:r>
-      <w:r>
-        <w:t>s accompanying medRxiv preprints. 2020.</w:t>
+        <w:t>24 McGuinness LA, Sheppard AL. Protocol for a descriptive analysis of the data availability statements accompanying medRxiv preprints. 2020.</w:t>
       </w:r>
     </w:p>
     <w:p>
@@ -5541,7 +5598,7 @@
       <w:r>
         <w:t>25 McGuinness LA, Schmidt L. Medrxivr: Accessing medRxiv data in r. 2020.</w:t>
       </w:r>
-      <w:hyperlink r:id="rId34">
+      <w:hyperlink r:id="rId33">
         <w:r>
           <w:rPr>
             <w:rStyle w:val="Hyperlink"/>
@@ -5559,22 +5616,24 @@
       <w:r>
         <w:t xml:space="preserve">26 Wickham H. </w:t>
       </w:r>
-      <w:r>
-        <w:rPr>
-          <w:i/>
-        </w:rPr>
-        <w:t>Rvest: Easily harvest (scrape) web p</w:t>
-      </w:r>
-      <w:r>
-        <w:rPr>
-          <w:i/>
-        </w:rPr>
-        <w:t>ages</w:t>
+      <w:proofErr w:type="spellStart"/>
+      <w:r>
+        <w:rPr>
+          <w:i/>
+        </w:rPr>
+        <w:t>Rvest</w:t>
+      </w:r>
+      <w:proofErr w:type="spellEnd"/>
+      <w:r>
+        <w:rPr>
+          <w:i/>
+        </w:rPr>
+        <w:t>: Easily harvest (scrape) web pages</w:t>
       </w:r>
       <w:r>
         <w:t xml:space="preserve">. 2019. </w:t>
       </w:r>
-      <w:hyperlink r:id="rId35">
+      <w:hyperlink r:id="rId34">
         <w:r>
           <w:rPr>
             <w:rStyle w:val="Hyperlink"/>
@@ -5601,16 +5660,52 @@
       <w:r>
         <w:t xml:space="preserve"> </w:t>
       </w:r>
-      <w:r>
-        <w:rPr>
-          <w:i/>
-        </w:rPr>
-        <w:t>Rcrossref: Client for various ’crossref’ ’apis’</w:t>
+      <w:proofErr w:type="spellStart"/>
+      <w:r>
+        <w:rPr>
+          <w:i/>
+        </w:rPr>
+        <w:t>Rcrossref</w:t>
+      </w:r>
+      <w:proofErr w:type="spellEnd"/>
+      <w:r>
+        <w:rPr>
+          <w:i/>
+        </w:rPr>
+        <w:t>: Client for various ’</w:t>
+      </w:r>
+      <w:proofErr w:type="spellStart"/>
+      <w:r>
+        <w:rPr>
+          <w:i/>
+        </w:rPr>
+        <w:t>crossref</w:t>
+      </w:r>
+      <w:proofErr w:type="spellEnd"/>
+      <w:r>
+        <w:rPr>
+          <w:i/>
+        </w:rPr>
+        <w:t>’ ’</w:t>
+      </w:r>
+      <w:proofErr w:type="spellStart"/>
+      <w:r>
+        <w:rPr>
+          <w:i/>
+        </w:rPr>
+        <w:t>apis</w:t>
+      </w:r>
+      <w:proofErr w:type="spellEnd"/>
+      <w:r>
+        <w:rPr>
+          <w:i/>
+        </w:rPr>
+        <w:t>’</w:t>
       </w:r>
       <w:r>
         <w:t xml:space="preserve">. 2020. </w:t>
       </w:r>
-      <w:hyperlink r:id="rId36">
+      <w:hyperlink r:id="rId35">
         <w:r>
           <w:rPr>
             <w:rStyle w:val="Hyperlink"/>
@@ -5637,7 +5732,7 @@
       <w:r>
         <w:t xml:space="preserve">. Vienna, Austria:: R Foundation for Statistical Computing 2019. </w:t>
       </w:r>
-      <w:hyperlink r:id="rId37">
+      <w:hyperlink r:id="rId36">
         <w:r>
           <w:rPr>
             <w:rStyle w:val="Hyperlink"/>
@@ -5656,16 +5751,24 @@
         <w:lastRenderedPageBreak/>
         <w:t xml:space="preserve">29 Wickham H, Hester J, Chang W. </w:t>
       </w:r>
-      <w:r>
-        <w:rPr>
-          <w:i/>
-        </w:rPr>
-        <w:t>Devtools: Tools to make developing r packages easier</w:t>
+      <w:proofErr w:type="spellStart"/>
+      <w:r>
+        <w:rPr>
+          <w:i/>
+        </w:rPr>
+        <w:t>Devtools</w:t>
+      </w:r>
+      <w:proofErr w:type="spellEnd"/>
+      <w:r>
+        <w:rPr>
+          <w:i/>
+        </w:rPr>
+        <w:t>: Tools to make developing r packages easier</w:t>
       </w:r>
       <w:r>
         <w:t xml:space="preserve">. 2019. </w:t>
       </w:r>
-      <w:hyperlink r:id="rId38">
+      <w:hyperlink r:id="rId37">
         <w:r>
           <w:rPr>
             <w:rStyle w:val="Hyperlink"/>
@@ -5692,27 +5795,29 @@
       <w:r>
         <w:t xml:space="preserve"> </w:t>
       </w:r>
-      <w:r>
-        <w:rPr>
-          <w:i/>
-        </w:rPr>
-        <w:t>Dplyr: A grammar of data manipulation</w:t>
+      <w:proofErr w:type="spellStart"/>
+      <w:r>
+        <w:rPr>
+          <w:i/>
+        </w:rPr>
+        <w:t>Dplyr</w:t>
+      </w:r>
+      <w:proofErr w:type="spellEnd"/>
+      <w:r>
+        <w:rPr>
+          <w:i/>
+        </w:rPr>
+        <w:t>: A grammar of data manipulation</w:t>
       </w:r>
       <w:r>
         <w:t xml:space="preserve">. 2019. </w:t>
       </w:r>
-      <w:hyperlink r:id="rId39">
+      <w:hyperlink r:id="rId38">
         <w:r>
           <w:rPr>
             <w:rStyle w:val="Hyperlink"/>
           </w:rPr>
-          <w:t>https://CRAN.R-project.org/p</w:t>
-        </w:r>
-        <w:r>
-          <w:rPr>
-            <w:rStyle w:val="Hyperlink"/>
-          </w:rPr>
-          <w:t>ackage=dplyr</w:t>
+          <w:t>https://CRAN.R-project.org/package=dplyr</w:t>
         </w:r>
       </w:hyperlink>
     </w:p>
@@ -5723,18 +5828,34 @@
       <w:bookmarkStart w:id="66" w:name="ref-flextable"/>
       <w:bookmarkEnd w:id="65"/>
       <w:r>
-        <w:t xml:space="preserve">31 Gohel D. </w:t>
-      </w:r>
-      <w:r>
-        <w:rPr>
-          <w:i/>
-        </w:rPr>
-        <w:t>Flextable: Functions for tabular reporting</w:t>
+        <w:t xml:space="preserve">31 </w:t>
+      </w:r>
+      <w:proofErr w:type="spellStart"/>
+      <w:r>
+        <w:t>Gohel</w:t>
+      </w:r>
+      <w:proofErr w:type="spellEnd"/>
+      <w:r>
+        <w:t xml:space="preserve"> D. </w:t>
+      </w:r>
+      <w:proofErr w:type="spellStart"/>
+      <w:r>
+        <w:rPr>
+          <w:i/>
+        </w:rPr>
+        <w:t>Flextable</w:t>
+      </w:r>
+      <w:proofErr w:type="spellEnd"/>
+      <w:r>
+        <w:rPr>
+          <w:i/>
+        </w:rPr>
+        <w:t>: Functions for tabular reporting</w:t>
       </w:r>
       <w:r>
         <w:t xml:space="preserve">. 2020. </w:t>
       </w:r>
-      <w:hyperlink r:id="rId40">
+      <w:hyperlink r:id="rId39">
         <w:r>
           <w:rPr>
             <w:rStyle w:val="Hyperlink"/>
@@ -5759,12 +5880,9 @@
         <w:t>Ggplot2: Elegant graphics for data analysis</w:t>
       </w:r>
       <w:r>
-        <w:t>. Springer-Verl</w:t>
-      </w:r>
-      <w:r>
-        <w:t xml:space="preserve">ag New York 2016. </w:t>
-      </w:r>
-      <w:hyperlink r:id="rId41">
+        <w:t xml:space="preserve">. Springer-Verlag New York 2016. </w:t>
+      </w:r>
+      <w:hyperlink r:id="rId40">
         <w:r>
           <w:rPr>
             <w:rStyle w:val="Hyperlink"/>
@@ -5791,7 +5909,7 @@
       <w:r>
         <w:t xml:space="preserve">. 2018. </w:t>
       </w:r>
-      <w:hyperlink r:id="rId42">
+      <w:hyperlink r:id="rId41">
         <w:r>
           <w:rPr>
             <w:rStyle w:val="Hyperlink"/>
@@ -5818,7 +5936,7 @@
       <w:r>
         <w:t xml:space="preserve">. 2017. </w:t>
       </w:r>
-      <w:hyperlink r:id="rId43">
+      <w:hyperlink r:id="rId42">
         <w:r>
           <w:rPr>
             <w:rStyle w:val="Hyperlink"/>
@@ -5834,10 +5952,7 @@
       <w:bookmarkStart w:id="70" w:name="ref-irr"/>
       <w:bookmarkEnd w:id="69"/>
       <w:r>
-        <w:t xml:space="preserve">35 Gamer </w:t>
-      </w:r>
-      <w:r>
-        <w:t xml:space="preserve">M, Lemon J, Fellows I </w:t>
+        <w:t xml:space="preserve">35 Gamer M, Lemon J, Fellows I </w:t>
       </w:r>
       <w:r>
         <w:rPr>
@@ -5848,16 +5963,24 @@
       <w:r>
         <w:t xml:space="preserve"> </w:t>
       </w:r>
-      <w:r>
-        <w:rPr>
-          <w:i/>
-        </w:rPr>
-        <w:t>Irr: Various coefficients of interrater reliability and agreement</w:t>
+      <w:proofErr w:type="spellStart"/>
+      <w:r>
+        <w:rPr>
+          <w:i/>
+        </w:rPr>
+        <w:t>Irr</w:t>
+      </w:r>
+      <w:proofErr w:type="spellEnd"/>
+      <w:r>
+        <w:rPr>
+          <w:i/>
+        </w:rPr>
+        <w:t>: Various coefficients of interrater reliability and agreement</w:t>
       </w:r>
       <w:r>
         <w:t xml:space="preserve">. 2019. </w:t>
       </w:r>
-      <w:hyperlink r:id="rId44">
+      <w:hyperlink r:id="rId43">
         <w:r>
           <w:rPr>
             <w:rStyle w:val="Hyperlink"/>
@@ -5873,24 +5996,54 @@
       <w:bookmarkStart w:id="71" w:name="ref-officer"/>
       <w:bookmarkEnd w:id="70"/>
       <w:r>
-        <w:t xml:space="preserve">36 Gohel D. </w:t>
-      </w:r>
-      <w:r>
-        <w:rPr>
-          <w:i/>
-        </w:rPr>
-        <w:t>Officer: Manipulation of microsoft word and p</w:t>
-      </w:r>
-      <w:r>
-        <w:rPr>
-          <w:i/>
-        </w:rPr>
-        <w:t>owerpoint documents</w:t>
+        <w:t xml:space="preserve">36 </w:t>
+      </w:r>
+      <w:proofErr w:type="spellStart"/>
+      <w:r>
+        <w:t>Gohel</w:t>
+      </w:r>
+      <w:proofErr w:type="spellEnd"/>
+      <w:r>
+        <w:t xml:space="preserve"> D. </w:t>
+      </w:r>
+      <w:r>
+        <w:rPr>
+          <w:i/>
+        </w:rPr>
+        <w:t xml:space="preserve">Officer: Manipulation of </w:t>
+      </w:r>
+      <w:proofErr w:type="spellStart"/>
+      <w:r>
+        <w:rPr>
+          <w:i/>
+        </w:rPr>
+        <w:t>microsoft</w:t>
+      </w:r>
+      <w:proofErr w:type="spellEnd"/>
+      <w:r>
+        <w:rPr>
+          <w:i/>
+        </w:rPr>
+        <w:t xml:space="preserve"> word and </w:t>
+      </w:r>
+      <w:proofErr w:type="spellStart"/>
+      <w:r>
+        <w:rPr>
+          <w:i/>
+        </w:rPr>
+        <w:t>powerpoint</w:t>
+      </w:r>
+      <w:proofErr w:type="spellEnd"/>
+      <w:r>
+        <w:rPr>
+          <w:i/>
+        </w:rPr>
+        <w:t xml:space="preserve"> documents</w:t>
       </w:r>
       <w:r>
         <w:t xml:space="preserve">. 2020. </w:t>
       </w:r>
-      <w:hyperlink r:id="rId45">
+      <w:hyperlink r:id="rId44">
         <w:r>
           <w:rPr>
             <w:rStyle w:val="Hyperlink"/>
@@ -5917,18 +6070,12 @@
       <w:r>
         <w:t xml:space="preserve">. 2019. </w:t>
       </w:r>
-      <w:hyperlink r:id="rId46">
+      <w:hyperlink r:id="rId45">
         <w:r>
           <w:rPr>
             <w:rStyle w:val="Hyperlink"/>
           </w:rPr>
-          <w:t>http</w:t>
-        </w:r>
-        <w:r>
-          <w:rPr>
-            <w:rStyle w:val="Hyperlink"/>
-          </w:rPr>
-          <w:t>s://CRAN.R-project.org/package=patchwork</w:t>
+          <w:t>https://CRAN.R-project.org/package=patchwork</w:t>
         </w:r>
       </w:hyperlink>
     </w:p>
@@ -5941,16 +6088,38 @@
       <w:r>
         <w:t xml:space="preserve">38 Neuwirth E. </w:t>
       </w:r>
-      <w:r>
-        <w:rPr>
-          <w:i/>
-        </w:rPr>
-        <w:t>RColorBrewer: ColorBrewer palettes</w:t>
+      <w:proofErr w:type="spellStart"/>
+      <w:r>
+        <w:rPr>
+          <w:i/>
+        </w:rPr>
+        <w:t>RColorBrewer</w:t>
+      </w:r>
+      <w:proofErr w:type="spellEnd"/>
+      <w:r>
+        <w:rPr>
+          <w:i/>
+        </w:rPr>
+        <w:t xml:space="preserve">: </w:t>
+      </w:r>
+      <w:proofErr w:type="spellStart"/>
+      <w:r>
+        <w:rPr>
+          <w:i/>
+        </w:rPr>
+        <w:t>ColorBrewer</w:t>
+      </w:r>
+      <w:proofErr w:type="spellEnd"/>
+      <w:r>
+        <w:rPr>
+          <w:i/>
+        </w:rPr>
+        <w:t xml:space="preserve"> palettes</w:t>
       </w:r>
       <w:r>
         <w:t xml:space="preserve">. 2014. </w:t>
       </w:r>
-      <w:hyperlink r:id="rId47">
+      <w:hyperlink r:id="rId46">
         <w:r>
           <w:rPr>
             <w:rStyle w:val="Hyperlink"/>
@@ -5981,7 +6150,21 @@
         <w:rPr>
           <w:i/>
         </w:rPr>
-        <w:t>Rio: A swiss-army knife for data file i/o</w:t>
+        <w:t xml:space="preserve">Rio: A swiss-army knife for data file </w:t>
+      </w:r>
+      <w:proofErr w:type="spellStart"/>
+      <w:r>
+        <w:rPr>
+          <w:i/>
+        </w:rPr>
+        <w:t>i</w:t>
+      </w:r>
+      <w:proofErr w:type="spellEnd"/>
+      <w:r>
+        <w:rPr>
+          <w:i/>
+        </w:rPr>
+        <w:t>/o</w:t>
       </w:r>
       <w:r>
         <w:t xml:space="preserve">. 2018. </w:t>
@@ -5996,16 +6179,24 @@
       <w:r>
         <w:t xml:space="preserve">40 Wickham H. </w:t>
       </w:r>
-      <w:r>
-        <w:rPr>
-          <w:i/>
-        </w:rPr>
-        <w:t>Stringr: Simple, consistent wrappers for common string operations</w:t>
+      <w:proofErr w:type="spellStart"/>
+      <w:r>
+        <w:rPr>
+          <w:i/>
+        </w:rPr>
+        <w:t>Stringr</w:t>
+      </w:r>
+      <w:proofErr w:type="spellEnd"/>
+      <w:r>
+        <w:rPr>
+          <w:i/>
+        </w:rPr>
+        <w:t>: Simple, consistent wrappers for common string operations</w:t>
       </w:r>
       <w:r>
         <w:t xml:space="preserve">. 2019. </w:t>
       </w:r>
-      <w:hyperlink r:id="rId48">
+      <w:hyperlink r:id="rId47">
         <w:r>
           <w:rPr>
             <w:rStyle w:val="Hyperlink"/>
@@ -6021,10 +6212,7 @@
       <w:bookmarkStart w:id="76" w:name="ref-tibble"/>
       <w:bookmarkEnd w:id="75"/>
       <w:r>
-        <w:t>41 Müller K, W</w:t>
-      </w:r>
-      <w:r>
-        <w:t xml:space="preserve">ickham H. </w:t>
+        <w:t xml:space="preserve">41 Müller K, Wickham H. </w:t>
       </w:r>
       <w:r>
         <w:rPr>
@@ -6035,7 +6223,7 @@
       <w:r>
         <w:t xml:space="preserve">. 2019. </w:t>
       </w:r>
-      <w:hyperlink r:id="rId49">
+      <w:hyperlink r:id="rId48">
         <w:r>
           <w:rPr>
             <w:rStyle w:val="Hyperlink"/>
@@ -6051,7 +6239,15 @@
       <w:bookmarkStart w:id="77" w:name="ref-wilkinson2016"/>
       <w:bookmarkEnd w:id="76"/>
       <w:r>
-        <w:t xml:space="preserve">42 Wilkinson MD, Dumontier M, Aalbersberg IJ </w:t>
+        <w:t xml:space="preserve">42 Wilkinson MD, Dumontier M, </w:t>
+      </w:r>
+      <w:proofErr w:type="spellStart"/>
+      <w:r>
+        <w:t>Aalbersberg</w:t>
+      </w:r>
+      <w:proofErr w:type="spellEnd"/>
+      <w:r>
+        <w:t xml:space="preserve"> IJ </w:t>
       </w:r>
       <w:r>
         <w:rPr>
@@ -6060,10 +6256,7 @@
         <w:t>et al.</w:t>
       </w:r>
       <w:r>
-        <w:t xml:space="preserve"> The FAIR Guiding Principles for scientific data managemen</w:t>
-      </w:r>
-      <w:r>
-        <w:t xml:space="preserve">t and stewardship. </w:t>
+        <w:t xml:space="preserve"> The FAIR Guiding Principles for scientific data management and stewardship. </w:t>
       </w:r>
       <w:r>
         <w:rPr>
@@ -6083,7 +6276,7 @@
       <w:r>
         <w:t>:160018. doi:</w:t>
       </w:r>
-      <w:hyperlink r:id="rId50">
+      <w:hyperlink r:id="rId49">
         <w:r>
           <w:rPr>
             <w:rStyle w:val="Hyperlink"/>
@@ -6108,10 +6301,7 @@
         <w:t>et al.</w:t>
       </w:r>
       <w:r>
-        <w:t xml:space="preserve"> Comparison of the Clinical Implications among Two Different Nutritional Indices in Hospitaliz</w:t>
-      </w:r>
-      <w:r>
-        <w:t xml:space="preserve">ed Patients with COVID-19. </w:t>
+        <w:t xml:space="preserve"> Comparison of the Clinical Implications among Two Different Nutritional Indices in Hospitalized Patients with COVID-19. </w:t>
       </w:r>
       <w:r>
         <w:rPr>
@@ -6122,7 +6312,7 @@
       <w:r>
         <w:t xml:space="preserve"> Published Online First: May 2020. doi:</w:t>
       </w:r>
-      <w:hyperlink r:id="rId51">
+      <w:hyperlink r:id="rId50">
         <w:r>
           <w:rPr>
             <w:rStyle w:val="Hyperlink"/>
@@ -6138,7 +6328,23 @@
       <w:bookmarkStart w:id="79" w:name="ref-hashmi2020"/>
       <w:bookmarkEnd w:id="78"/>
       <w:r>
-        <w:t xml:space="preserve">44 Hashmi M, Taqi A, Memon MI </w:t>
+        <w:t xml:space="preserve">44 Hashmi M, </w:t>
+      </w:r>
+      <w:proofErr w:type="spellStart"/>
+      <w:r>
+        <w:t>Taqi</w:t>
+      </w:r>
+      <w:proofErr w:type="spellEnd"/>
+      <w:r>
+        <w:t xml:space="preserve"> A, </w:t>
+      </w:r>
+      <w:proofErr w:type="spellStart"/>
+      <w:r>
+        <w:t>Memon</w:t>
+      </w:r>
+      <w:proofErr w:type="spellEnd"/>
+      <w:r>
+        <w:t xml:space="preserve"> MI </w:t>
       </w:r>
       <w:r>
         <w:rPr>
@@ -6147,10 +6353,7 @@
         <w:t>et al.</w:t>
       </w:r>
       <w:r>
-        <w:t xml:space="preserve"> A national landscaping survey of critical care services</w:t>
-      </w:r>
-      <w:r>
-        <w:t xml:space="preserve"> in hospitals accredited for training in a lower-middle income country: Pakistan. </w:t>
+        <w:t xml:space="preserve"> A national landscaping survey of critical care services in hospitals accredited for training in a lower-middle income country: Pakistan. </w:t>
       </w:r>
       <w:r>
         <w:rPr>
@@ -6161,7 +6364,7 @@
       <w:r>
         <w:t xml:space="preserve"> Published Online First: April 2020. doi:</w:t>
       </w:r>
-      <w:hyperlink r:id="rId52">
+      <w:hyperlink r:id="rId51">
         <w:r>
           <w:rPr>
             <w:rStyle w:val="Hyperlink"/>
@@ -6187,10 +6390,15 @@
         <w:t>et al.</w:t>
       </w:r>
       <w:r>
-        <w:t xml:space="preserve"> 2019 </w:t>
-      </w:r>
-      <w:r>
-        <w:t xml:space="preserve">Novel Coronavirus can be detected in urine, blood, anal swabs and oropharyngeal swabs samples. </w:t>
+        <w:t xml:space="preserve"> 2019 Novel Coronavirus can be detected in urine, blood, anal </w:t>
+      </w:r>
+      <w:proofErr w:type="gramStart"/>
+      <w:r>
+        <w:t>swabs</w:t>
+      </w:r>
+      <w:proofErr w:type="gramEnd"/>
+      <w:r>
+        <w:t xml:space="preserve"> and oropharyngeal swabs samples. </w:t>
       </w:r>
       <w:r>
         <w:rPr>
@@ -6201,7 +6409,7 @@
       <w:r>
         <w:t xml:space="preserve"> Published Online First: February 2020. doi:</w:t>
       </w:r>
-      <w:hyperlink r:id="rId53">
+      <w:hyperlink r:id="rId52">
         <w:r>
           <w:rPr>
             <w:rStyle w:val="Hyperlink"/>
@@ -6217,10 +6425,15 @@
       <w:bookmarkStart w:id="81" w:name="ref-martin2019"/>
       <w:bookmarkEnd w:id="80"/>
       <w:r>
-        <w:t>46 Martin J, Hoskin</w:t>
-      </w:r>
-      <w:r>
-        <w:t xml:space="preserve">g G, Wadon M </w:t>
+        <w:t xml:space="preserve">46 Martin J, Hosking G, </w:t>
+      </w:r>
+      <w:proofErr w:type="spellStart"/>
+      <w:r>
+        <w:t>Wadon</w:t>
+      </w:r>
+      <w:proofErr w:type="spellEnd"/>
+      <w:r>
+        <w:t xml:space="preserve"> M </w:t>
       </w:r>
       <w:r>
         <w:rPr>
@@ -6240,18 +6453,12 @@
       <w:r>
         <w:t xml:space="preserve"> Published Online First: December 2019. doi:</w:t>
       </w:r>
-      <w:hyperlink r:id="rId54">
+      <w:hyperlink r:id="rId53">
         <w:r>
           <w:rPr>
             <w:rStyle w:val="Hyperlink"/>
           </w:rPr>
-          <w:t>10.1101/2019.12.12</w:t>
-        </w:r>
-        <w:r>
-          <w:rPr>
-            <w:rStyle w:val="Hyperlink"/>
-          </w:rPr>
-          <w:t>.19014555</w:t>
+          <w:t>10.1101/2019.12.12.19014555</w:t>
         </w:r>
       </w:hyperlink>
     </w:p>
@@ -6262,7 +6469,15 @@
       <w:bookmarkStart w:id="82" w:name="ref-martin2020"/>
       <w:bookmarkEnd w:id="81"/>
       <w:r>
-        <w:t xml:space="preserve">47 Martin J, Hosking G, Wadon M </w:t>
+        <w:t xml:space="preserve">47 Martin J, Hosking G, </w:t>
+      </w:r>
+      <w:proofErr w:type="spellStart"/>
+      <w:r>
+        <w:t>Wadon</w:t>
+      </w:r>
+      <w:proofErr w:type="spellEnd"/>
+      <w:r>
+        <w:t xml:space="preserve"> M </w:t>
       </w:r>
       <w:r>
         <w:rPr>
@@ -6291,7 +6506,7 @@
       <w:r>
         <w:t>:135. doi:</w:t>
       </w:r>
-      <w:hyperlink r:id="rId55">
+      <w:hyperlink r:id="rId54">
         <w:r>
           <w:rPr>
             <w:rStyle w:val="Hyperlink"/>
@@ -6307,7 +6522,15 @@
       <w:bookmarkStart w:id="83" w:name="ref-hair2019"/>
       <w:bookmarkEnd w:id="82"/>
       <w:r>
-        <w:t xml:space="preserve">48 Hair K, Macleod MR, Sena ES </w:t>
+        <w:t xml:space="preserve">48 Hair K, Macleod MR, </w:t>
+      </w:r>
+      <w:proofErr w:type="spellStart"/>
+      <w:r>
+        <w:t>Sena</w:t>
+      </w:r>
+      <w:proofErr w:type="spellEnd"/>
+      <w:r>
+        <w:t xml:space="preserve"> ES </w:t>
       </w:r>
       <w:r>
         <w:rPr>
@@ -6316,7 +6539,15 @@
         <w:t>et al.</w:t>
       </w:r>
       <w:r>
-        <w:t xml:space="preserve"> A randomised controlled trial of an Intervention to Improve Compliance with the ARRIVE guidelines (IICARus). </w:t>
+        <w:t xml:space="preserve"> A randomised controlled trial of an Intervention to Improve Compliance with the ARRIVE guidelines (</w:t>
+      </w:r>
+      <w:proofErr w:type="spellStart"/>
+      <w:r>
+        <w:t>IICARus</w:t>
+      </w:r>
+      <w:proofErr w:type="spellEnd"/>
+      <w:r>
+        <w:t xml:space="preserve">). </w:t>
       </w:r>
       <w:r>
         <w:rPr>
@@ -6336,7 +6567,7 @@
       <w:r>
         <w:t>:12. doi:</w:t>
       </w:r>
-      <w:hyperlink r:id="rId56">
+      <w:hyperlink r:id="rId55">
         <w:r>
           <w:rPr>
             <w:rStyle w:val="Hyperlink"/>
@@ -6361,10 +6592,7 @@
         <w:t>et al.</w:t>
       </w:r>
       <w:r>
-        <w:t xml:space="preserve"> </w:t>
-      </w:r>
-      <w:r>
-        <w:t xml:space="preserve">Improving Bioscience Research Reporting: The ARRIVE Guidelines for Reporting Animal Research. </w:t>
+        <w:t xml:space="preserve"> Improving Bioscience Research Reporting: The ARRIVE Guidelines for Reporting Animal Research. </w:t>
       </w:r>
       <w:r>
         <w:rPr>
@@ -6384,7 +6612,7 @@
       <w:r>
         <w:t>:e1000412. doi:</w:t>
       </w:r>
-      <w:hyperlink r:id="rId57">
+      <w:hyperlink r:id="rId56">
         <w:r>
           <w:rPr>
             <w:rStyle w:val="Hyperlink"/>
@@ -6400,10 +6628,7 @@
       <w:bookmarkStart w:id="85" w:name="ref-goldacre2019"/>
       <w:bookmarkEnd w:id="84"/>
       <w:r>
-        <w:t>50 Goldacre B, Morton CE, DeVito NJ</w:t>
-      </w:r>
-      <w:r>
-        <w:t xml:space="preserve">. Why researchers should share their analytic code. </w:t>
+        <w:t xml:space="preserve">50 Goldacre B, Morton CE, DeVito NJ. Why researchers should share their analytic code. </w:t>
       </w:r>
       <w:r>
         <w:rPr>
@@ -6414,7 +6639,7 @@
       <w:r>
         <w:t xml:space="preserve"> 2019;l6365. doi:</w:t>
       </w:r>
-      <w:hyperlink r:id="rId58">
+      <w:hyperlink r:id="rId57">
         <w:r>
           <w:rPr>
             <w:rStyle w:val="Hyperlink"/>
@@ -6430,7 +6655,23 @@
       <w:bookmarkStart w:id="86" w:name="ref-eglen2017"/>
       <w:bookmarkEnd w:id="85"/>
       <w:r>
-        <w:t xml:space="preserve">51 Eglen SJ, Marwick B, Halchenko YO </w:t>
+        <w:t xml:space="preserve">51 </w:t>
+      </w:r>
+      <w:proofErr w:type="spellStart"/>
+      <w:r>
+        <w:t>Eglen</w:t>
+      </w:r>
+      <w:proofErr w:type="spellEnd"/>
+      <w:r>
+        <w:t xml:space="preserve"> SJ, Marwick B, </w:t>
+      </w:r>
+      <w:proofErr w:type="spellStart"/>
+      <w:r>
+        <w:t>Halchenko</w:t>
+      </w:r>
+      <w:proofErr w:type="spellEnd"/>
+      <w:r>
+        <w:t xml:space="preserve"> YO </w:t>
       </w:r>
       <w:r>
         <w:rPr>
@@ -6439,10 +6680,7 @@
         <w:t>et al.</w:t>
       </w:r>
       <w:r>
-        <w:t xml:space="preserve"> Towards standard practices for sharing computer code and programs in </w:t>
-      </w:r>
-      <w:r>
-        <w:t xml:space="preserve">neuroscience. </w:t>
+        <w:t xml:space="preserve"> Towards standard practices for sharing computer code and programs in neuroscience. </w:t>
       </w:r>
       <w:r>
         <w:rPr>
@@ -6462,7 +6700,7 @@
       <w:r>
         <w:t>:770–3. doi:</w:t>
       </w:r>
-      <w:hyperlink r:id="rId59">
+      <w:hyperlink r:id="rId58">
         <w:r>
           <w:rPr>
             <w:rStyle w:val="Hyperlink"/>
@@ -6478,7 +6716,15 @@
       <w:bookmarkStart w:id="87" w:name="ref-goodhill2014"/>
       <w:bookmarkEnd w:id="86"/>
       <w:r>
-        <w:t xml:space="preserve">52 Goodhill GJ. Practical costs of data sharing. </w:t>
+        <w:t xml:space="preserve">52 </w:t>
+      </w:r>
+      <w:proofErr w:type="spellStart"/>
+      <w:r>
+        <w:t>Goodhill</w:t>
+      </w:r>
+      <w:proofErr w:type="spellEnd"/>
+      <w:r>
+        <w:t xml:space="preserve"> GJ. Practical costs of data sharing. </w:t>
       </w:r>
       <w:r>
         <w:rPr>
@@ -6498,18 +6744,12 @@
       <w:r>
         <w:t>:33–3. doi:</w:t>
       </w:r>
-      <w:hyperlink r:id="rId60">
+      <w:hyperlink r:id="rId59">
         <w:r>
           <w:rPr>
             <w:rStyle w:val="Hyperlink"/>
           </w:rPr>
-          <w:t>10.1038/50</w:t>
-        </w:r>
-        <w:r>
-          <w:rPr>
-            <w:rStyle w:val="Hyperlink"/>
-          </w:rPr>
-          <w:t>9033b</w:t>
+          <w:t>10.1038/509033b</w:t>
         </w:r>
       </w:hyperlink>
     </w:p>
@@ -6520,19 +6760,37 @@
       <w:bookmarkStart w:id="88" w:name="ref-courbier2019"/>
       <w:bookmarkEnd w:id="87"/>
       <w:r>
-        <w:t xml:space="preserve">53 Courbier S, Dimond R, Bros-Facer V. Share and protect our health data: An evidence based approach to rare disease patients’ perspectives on data sharing and data protection - quantitative survey and recommendations. </w:t>
-      </w:r>
-      <w:r>
-        <w:rPr>
-          <w:i/>
-        </w:rPr>
-        <w:t>Orphanet Journal of Rare Diseas</w:t>
-      </w:r>
-      <w:r>
-        <w:rPr>
-          <w:i/>
-        </w:rPr>
-        <w:t>es</w:t>
+        <w:t xml:space="preserve">53 </w:t>
+      </w:r>
+      <w:proofErr w:type="spellStart"/>
+      <w:r>
+        <w:t>Courbier</w:t>
+      </w:r>
+      <w:proofErr w:type="spellEnd"/>
+      <w:r>
+        <w:t xml:space="preserve"> S, Dimond R, Bros-Facer V. Share and protect our health data: An </w:t>
+      </w:r>
+      <w:proofErr w:type="gramStart"/>
+      <w:r>
+        <w:t>evidence based</w:t>
+      </w:r>
+      <w:proofErr w:type="gramEnd"/>
+      <w:r>
+        <w:t xml:space="preserve"> approach to rare disease patients’ perspectives on data sharing and data protection - quantitative survey and recommendations. </w:t>
+      </w:r>
+      <w:proofErr w:type="spellStart"/>
+      <w:r>
+        <w:rPr>
+          <w:i/>
+        </w:rPr>
+        <w:t>Orphanet</w:t>
+      </w:r>
+      <w:proofErr w:type="spellEnd"/>
+      <w:r>
+        <w:rPr>
+          <w:i/>
+        </w:rPr>
+        <w:t xml:space="preserve"> Journal of Rare Diseases</w:t>
       </w:r>
       <w:r>
         <w:t xml:space="preserve"> 2019;</w:t>
@@ -6546,7 +6804,7 @@
       <w:r>
         <w:t>:175. doi:</w:t>
       </w:r>
-      <w:hyperlink r:id="rId61">
+      <w:hyperlink r:id="rId60">
         <w:r>
           <w:rPr>
             <w:rStyle w:val="Hyperlink"/>
@@ -6554,11 +6812,11 @@
           <w:t>10.1186/s13023-019-1123-4</w:t>
         </w:r>
       </w:hyperlink>
-    </w:p>
-    <w:bookmarkEnd w:id="88"/>
-    <w:bookmarkEnd w:id="36"/>
+      <w:bookmarkEnd w:id="36"/>
+      <w:bookmarkEnd w:id="88"/>
+    </w:p>
     <w:sectPr>
-      <w:footerReference w:type="default" r:id="rId62"/>
+      <w:footerReference w:type="default" r:id="rId61"/>
       <w:pgSz w:w="12240" w:h="15840"/>
       <w:pgMar w:top="1440" w:right="1440" w:bottom="1440" w:left="1440" w:header="720" w:footer="720" w:gutter="0"/>
       <w:cols w:space="720"/>
@@ -6854,7 +7112,7 @@
   <w:abstractNum w:abstractNumId="2" w15:restartNumberingAfterBreak="0">
     <w:nsid w:val="EA454B4C"/>
     <w:multiLevelType w:val="multilevel"/>
-    <w:tmpl w:val="112AB9AC"/>
+    <w:tmpl w:val="2CD2D202"/>
     <w:lvl w:ilvl="0">
       <w:start w:val="1"/>
       <w:numFmt w:val="decimal"/>
@@ -7467,7 +7725,7 @@
   <w:abstractNum w:abstractNumId="16" w15:restartNumberingAfterBreak="0">
     <w:nsid w:val="2C1AE401"/>
     <w:multiLevelType w:val="multilevel"/>
-    <w:tmpl w:val="4E4ADF0A"/>
+    <w:tmpl w:val="BB5AE686"/>
     <w:lvl w:ilvl="0">
       <w:numFmt w:val="bullet"/>
       <w:lvlText w:val=" "/>
@@ -7663,7 +7921,7 @@
   <w:abstractNum w:abstractNumId="18" w15:restartNumberingAfterBreak="0">
     <w:nsid w:val="71315DCA"/>
     <w:multiLevelType w:val="multilevel"/>
-    <w:tmpl w:val="B3684236"/>
+    <w:tmpl w:val="4E7EC7EA"/>
     <w:lvl w:ilvl="0">
       <w:numFmt w:val="bullet"/>
       <w:lvlText w:val="•"/>

</xml_diff>